<commit_message>
Implemented directory read of an IMD file
</commit_message>
<xml_diff>
--- a/H8D Utility Changes.docx
+++ b/H8D Utility Changes.docx
@@ -191,8 +191,6 @@
           <w:numId w:val="1"/>
         </w:numPr>
       </w:pPr>
-      <w:bookmarkStart w:id="0" w:name="_GoBack"/>
-      <w:bookmarkEnd w:id="0"/>
     </w:p>
     <w:p>
       <w:pPr>
@@ -352,6 +350,32 @@
       <w:pPr>
         <w:pStyle w:val="ListParagraph"/>
         <w:numPr>
+          <w:ilvl w:val="1"/>
+          <w:numId w:val="5"/>
+        </w:numPr>
+        <w:spacing w:after="0"/>
+      </w:pPr>
+      <w:r>
+        <w:t xml:space="preserve">Global var </w:t>
+      </w:r>
+      <w:proofErr w:type="spellStart"/>
+      <w:r>
+        <w:t>FileCount</w:t>
+      </w:r>
+      <w:proofErr w:type="spellEnd"/>
+      <w:r>
+        <w:t xml:space="preserve">, </w:t>
+      </w:r>
+      <w:proofErr w:type="spellStart"/>
+      <w:r>
+        <w:t>TotalSize</w:t>
+      </w:r>
+      <w:proofErr w:type="spellEnd"/>
+    </w:p>
+    <w:p>
+      <w:pPr>
+        <w:pStyle w:val="ListParagraph"/>
+        <w:numPr>
           <w:ilvl w:val="0"/>
           <w:numId w:val="4"/>
         </w:numPr>
@@ -611,654 +635,16 @@
       <w:pPr>
         <w:spacing w:after="0"/>
       </w:pPr>
-    </w:p>
-    <w:p>
-      <w:pPr>
-        <w:rPr>
-          <w:b/>
-          <w:bCs/>
-          <w:sz w:val="28"/>
-          <w:szCs w:val="28"/>
-        </w:rPr>
-      </w:pPr>
-      <w:r>
-        <w:rPr>
-          <w:b/>
-          <w:bCs/>
-          <w:sz w:val="28"/>
-          <w:szCs w:val="28"/>
-        </w:rPr>
-        <w:t>H8D Format</w:t>
-      </w:r>
-    </w:p>
-    <w:p>
-      <w:pPr>
-        <w:rPr>
-          <w:rFonts w:ascii="Arial" w:hAnsi="Arial" w:cs="Arial"/>
-          <w:color w:val="222222"/>
-          <w:sz w:val="20"/>
-          <w:szCs w:val="20"/>
-          <w:shd w:val="clear" w:color="auto" w:fill="FFFFFF"/>
-        </w:rPr>
-      </w:pPr>
-      <w:proofErr w:type="spellStart"/>
-      <w:r>
-        <w:rPr>
-          <w:rFonts w:ascii="Arial" w:hAnsi="Arial" w:cs="Arial"/>
-          <w:color w:val="222222"/>
-          <w:sz w:val="20"/>
-          <w:szCs w:val="20"/>
-          <w:shd w:val="clear" w:color="auto" w:fill="FFFFFF"/>
-        </w:rPr>
-        <w:t>diskdef</w:t>
-      </w:r>
-      <w:proofErr w:type="spellEnd"/>
-      <w:r>
-        <w:rPr>
-          <w:rFonts w:ascii="Arial" w:hAnsi="Arial" w:cs="Arial"/>
-          <w:color w:val="222222"/>
-          <w:sz w:val="20"/>
-          <w:szCs w:val="20"/>
-          <w:shd w:val="clear" w:color="auto" w:fill="FFFFFF"/>
-        </w:rPr>
-        <w:t> </w:t>
-      </w:r>
-      <w:r>
-        <w:rPr>
-          <w:rFonts w:ascii="Arial" w:hAnsi="Arial" w:cs="Arial"/>
-          <w:color w:val="222222"/>
-          <w:sz w:val="20"/>
-          <w:szCs w:val="20"/>
-          <w:bdr w:val="none" w:sz="0" w:space="0" w:color="auto" w:frame="1"/>
-          <w:shd w:val="clear" w:color="auto" w:fill="FFFFFF"/>
-        </w:rPr>
-        <w:t>h8d</w:t>
-      </w:r>
-      <w:r>
-        <w:rPr>
-          <w:rFonts w:ascii="Arial" w:hAnsi="Arial" w:cs="Arial"/>
-          <w:color w:val="222222"/>
-          <w:sz w:val="20"/>
-          <w:szCs w:val="20"/>
-        </w:rPr>
-        <w:br/>
-      </w:r>
-      <w:r>
-        <w:rPr>
-          <w:rFonts w:ascii="Arial" w:hAnsi="Arial" w:cs="Arial"/>
-          <w:color w:val="222222"/>
-          <w:sz w:val="20"/>
-          <w:szCs w:val="20"/>
-          <w:shd w:val="clear" w:color="auto" w:fill="FFFFFF"/>
-        </w:rPr>
-        <w:t>   </w:t>
-      </w:r>
-      <w:proofErr w:type="spellStart"/>
-      <w:r>
-        <w:rPr>
-          <w:rFonts w:ascii="Arial" w:hAnsi="Arial" w:cs="Arial"/>
-          <w:color w:val="222222"/>
-          <w:sz w:val="20"/>
-          <w:szCs w:val="20"/>
-          <w:shd w:val="clear" w:color="auto" w:fill="FFFFFF"/>
-        </w:rPr>
-        <w:t>seclen</w:t>
-      </w:r>
-      <w:proofErr w:type="spellEnd"/>
-      <w:r>
-        <w:rPr>
-          <w:rFonts w:ascii="Arial" w:hAnsi="Arial" w:cs="Arial"/>
-          <w:color w:val="222222"/>
-          <w:sz w:val="20"/>
-          <w:szCs w:val="20"/>
-          <w:shd w:val="clear" w:color="auto" w:fill="FFFFFF"/>
-        </w:rPr>
-        <w:t xml:space="preserve"> 256</w:t>
-      </w:r>
-      <w:r>
-        <w:rPr>
-          <w:rFonts w:ascii="Arial" w:hAnsi="Arial" w:cs="Arial"/>
-          <w:color w:val="222222"/>
-          <w:sz w:val="20"/>
-          <w:szCs w:val="20"/>
-        </w:rPr>
-        <w:br/>
-      </w:r>
-      <w:r>
-        <w:rPr>
-          <w:rFonts w:ascii="Arial" w:hAnsi="Arial" w:cs="Arial"/>
-          <w:color w:val="222222"/>
-          <w:sz w:val="20"/>
-          <w:szCs w:val="20"/>
-          <w:shd w:val="clear" w:color="auto" w:fill="FFFFFF"/>
+      <w:r>
+        <w:rPr>
+          <w:noProof/>
         </w:rPr>
         <w:lastRenderedPageBreak/>
-        <w:t>   tracks 40</w:t>
-      </w:r>
-      <w:r>
-        <w:rPr>
-          <w:rFonts w:ascii="Arial" w:hAnsi="Arial" w:cs="Arial"/>
-          <w:color w:val="222222"/>
-          <w:sz w:val="20"/>
-          <w:szCs w:val="20"/>
-        </w:rPr>
-        <w:br/>
-      </w:r>
-      <w:r>
-        <w:rPr>
-          <w:rFonts w:ascii="Arial" w:hAnsi="Arial" w:cs="Arial"/>
-          <w:color w:val="222222"/>
-          <w:sz w:val="20"/>
-          <w:szCs w:val="20"/>
-          <w:shd w:val="clear" w:color="auto" w:fill="FFFFFF"/>
-        </w:rPr>
-        <w:t>   </w:t>
-      </w:r>
-      <w:proofErr w:type="spellStart"/>
-      <w:r>
-        <w:rPr>
-          <w:rFonts w:ascii="Arial" w:hAnsi="Arial" w:cs="Arial"/>
-          <w:color w:val="222222"/>
-          <w:sz w:val="20"/>
-          <w:szCs w:val="20"/>
-          <w:shd w:val="clear" w:color="auto" w:fill="FFFFFF"/>
-        </w:rPr>
-        <w:t>sectrk</w:t>
-      </w:r>
-      <w:proofErr w:type="spellEnd"/>
-      <w:r>
-        <w:rPr>
-          <w:rFonts w:ascii="Arial" w:hAnsi="Arial" w:cs="Arial"/>
-          <w:color w:val="222222"/>
-          <w:sz w:val="20"/>
-          <w:szCs w:val="20"/>
-          <w:shd w:val="clear" w:color="auto" w:fill="FFFFFF"/>
-        </w:rPr>
-        <w:t xml:space="preserve"> 10</w:t>
-      </w:r>
-      <w:r>
-        <w:rPr>
-          <w:rFonts w:ascii="Arial" w:hAnsi="Arial" w:cs="Arial"/>
-          <w:color w:val="222222"/>
-          <w:sz w:val="20"/>
-          <w:szCs w:val="20"/>
-        </w:rPr>
-        <w:br/>
-      </w:r>
-      <w:r>
-        <w:rPr>
-          <w:rFonts w:ascii="Arial" w:hAnsi="Arial" w:cs="Arial"/>
-          <w:color w:val="222222"/>
-          <w:sz w:val="20"/>
-          <w:szCs w:val="20"/>
-          <w:shd w:val="clear" w:color="auto" w:fill="FFFFFF"/>
-        </w:rPr>
-        <w:t>   </w:t>
-      </w:r>
-      <w:proofErr w:type="spellStart"/>
-      <w:r>
-        <w:rPr>
-          <w:rFonts w:ascii="Arial" w:hAnsi="Arial" w:cs="Arial"/>
-          <w:color w:val="222222"/>
-          <w:sz w:val="20"/>
-          <w:szCs w:val="20"/>
-          <w:shd w:val="clear" w:color="auto" w:fill="FFFFFF"/>
-        </w:rPr>
-        <w:t>blocksize</w:t>
-      </w:r>
-      <w:proofErr w:type="spellEnd"/>
-      <w:r>
-        <w:rPr>
-          <w:rFonts w:ascii="Arial" w:hAnsi="Arial" w:cs="Arial"/>
-          <w:color w:val="222222"/>
-          <w:sz w:val="20"/>
-          <w:szCs w:val="20"/>
-          <w:shd w:val="clear" w:color="auto" w:fill="FFFFFF"/>
-        </w:rPr>
-        <w:t xml:space="preserve"> 1024</w:t>
-      </w:r>
-      <w:r>
-        <w:rPr>
-          <w:rFonts w:ascii="Arial" w:hAnsi="Arial" w:cs="Arial"/>
-          <w:color w:val="222222"/>
-          <w:sz w:val="20"/>
-          <w:szCs w:val="20"/>
-        </w:rPr>
-        <w:br/>
-      </w:r>
-      <w:r>
-        <w:rPr>
-          <w:rFonts w:ascii="Arial" w:hAnsi="Arial" w:cs="Arial"/>
-          <w:color w:val="222222"/>
-          <w:sz w:val="20"/>
-          <w:szCs w:val="20"/>
-          <w:shd w:val="clear" w:color="auto" w:fill="FFFFFF"/>
-        </w:rPr>
-        <w:t>   </w:t>
-      </w:r>
-      <w:proofErr w:type="spellStart"/>
-      <w:r>
-        <w:rPr>
-          <w:rFonts w:ascii="Arial" w:hAnsi="Arial" w:cs="Arial"/>
-          <w:color w:val="222222"/>
-          <w:sz w:val="20"/>
-          <w:szCs w:val="20"/>
-          <w:shd w:val="clear" w:color="auto" w:fill="FFFFFF"/>
-        </w:rPr>
-        <w:t>maxdir</w:t>
-      </w:r>
-      <w:proofErr w:type="spellEnd"/>
-      <w:r>
-        <w:rPr>
-          <w:rFonts w:ascii="Arial" w:hAnsi="Arial" w:cs="Arial"/>
-          <w:color w:val="222222"/>
-          <w:sz w:val="20"/>
-          <w:szCs w:val="20"/>
-          <w:shd w:val="clear" w:color="auto" w:fill="FFFFFF"/>
-        </w:rPr>
-        <w:t xml:space="preserve"> 32</w:t>
-      </w:r>
-      <w:r>
-        <w:rPr>
-          <w:rFonts w:ascii="Arial" w:hAnsi="Arial" w:cs="Arial"/>
-          <w:color w:val="222222"/>
-          <w:sz w:val="20"/>
-          <w:szCs w:val="20"/>
-        </w:rPr>
-        <w:br/>
-      </w:r>
-      <w:r>
-        <w:rPr>
-          <w:rFonts w:ascii="Arial" w:hAnsi="Arial" w:cs="Arial"/>
-          <w:color w:val="222222"/>
-          <w:sz w:val="20"/>
-          <w:szCs w:val="20"/>
-          <w:shd w:val="clear" w:color="auto" w:fill="FFFFFF"/>
-        </w:rPr>
-        <w:t>   skew 4</w:t>
-      </w:r>
-      <w:r>
-        <w:rPr>
-          <w:rFonts w:ascii="Arial" w:hAnsi="Arial" w:cs="Arial"/>
-          <w:color w:val="222222"/>
-          <w:sz w:val="20"/>
-          <w:szCs w:val="20"/>
-        </w:rPr>
-        <w:br/>
-      </w:r>
-      <w:r>
-        <w:rPr>
-          <w:rFonts w:ascii="Arial" w:hAnsi="Arial" w:cs="Arial"/>
-          <w:color w:val="222222"/>
-          <w:sz w:val="20"/>
-          <w:szCs w:val="20"/>
-          <w:shd w:val="clear" w:color="auto" w:fill="FFFFFF"/>
-        </w:rPr>
-        <w:t>   </w:t>
-      </w:r>
-      <w:proofErr w:type="spellStart"/>
-      <w:r>
-        <w:rPr>
-          <w:rFonts w:ascii="Arial" w:hAnsi="Arial" w:cs="Arial"/>
-          <w:color w:val="222222"/>
-          <w:sz w:val="20"/>
-          <w:szCs w:val="20"/>
-          <w:shd w:val="clear" w:color="auto" w:fill="FFFFFF"/>
-        </w:rPr>
-        <w:t>boottrk</w:t>
-      </w:r>
-      <w:proofErr w:type="spellEnd"/>
-      <w:r>
-        <w:rPr>
-          <w:rFonts w:ascii="Arial" w:hAnsi="Arial" w:cs="Arial"/>
-          <w:color w:val="222222"/>
-          <w:sz w:val="20"/>
-          <w:szCs w:val="20"/>
-          <w:shd w:val="clear" w:color="auto" w:fill="FFFFFF"/>
-        </w:rPr>
-        <w:t xml:space="preserve"> 3</w:t>
-      </w:r>
-      <w:r>
-        <w:rPr>
-          <w:rFonts w:ascii="Arial" w:hAnsi="Arial" w:cs="Arial"/>
-          <w:color w:val="222222"/>
-          <w:sz w:val="20"/>
-          <w:szCs w:val="20"/>
-        </w:rPr>
-        <w:br/>
-      </w:r>
-      <w:r>
-        <w:rPr>
-          <w:rFonts w:ascii="Arial" w:hAnsi="Arial" w:cs="Arial"/>
-          <w:color w:val="222222"/>
-          <w:sz w:val="20"/>
-          <w:szCs w:val="20"/>
-          <w:shd w:val="clear" w:color="auto" w:fill="FFFFFF"/>
-        </w:rPr>
-        <w:t>   </w:t>
-      </w:r>
-      <w:proofErr w:type="spellStart"/>
-      <w:r>
-        <w:rPr>
-          <w:rFonts w:ascii="Arial" w:hAnsi="Arial" w:cs="Arial"/>
-          <w:color w:val="222222"/>
-          <w:sz w:val="20"/>
-          <w:szCs w:val="20"/>
-          <w:shd w:val="clear" w:color="auto" w:fill="FFFFFF"/>
-        </w:rPr>
-        <w:t>os</w:t>
-      </w:r>
-      <w:proofErr w:type="spellEnd"/>
-      <w:r>
-        <w:rPr>
-          <w:rFonts w:ascii="Arial" w:hAnsi="Arial" w:cs="Arial"/>
-          <w:color w:val="222222"/>
-          <w:sz w:val="20"/>
-          <w:szCs w:val="20"/>
-          <w:shd w:val="clear" w:color="auto" w:fill="FFFFFF"/>
-        </w:rPr>
-        <w:t xml:space="preserve"> 2.2</w:t>
-      </w:r>
-    </w:p>
-    <w:p>
-      <w:pPr>
-        <w:rPr>
-          <w:rFonts w:ascii="Arial" w:hAnsi="Arial" w:cs="Arial"/>
-          <w:color w:val="222222"/>
-          <w:sz w:val="20"/>
-          <w:szCs w:val="20"/>
-          <w:shd w:val="clear" w:color="auto" w:fill="FFFFFF"/>
-        </w:rPr>
-      </w:pPr>
-      <w:r>
-        <w:rPr>
-          <w:rFonts w:ascii="Arial" w:hAnsi="Arial" w:cs="Arial"/>
-          <w:color w:val="222222"/>
-          <w:sz w:val="20"/>
-          <w:szCs w:val="20"/>
-          <w:shd w:val="clear" w:color="auto" w:fill="FFFFFF"/>
-        </w:rPr>
-        <w:t>256 * 10 * 40 = 102,400</w:t>
-      </w:r>
-    </w:p>
-    <w:p>
-      <w:pPr>
-        <w:rPr>
-          <w:rFonts w:ascii="Arial" w:hAnsi="Arial" w:cs="Arial"/>
-          <w:color w:val="222222"/>
-          <w:sz w:val="20"/>
-          <w:szCs w:val="20"/>
-          <w:shd w:val="clear" w:color="auto" w:fill="FFFFFF"/>
-        </w:rPr>
-      </w:pPr>
-      <w:r>
-        <w:rPr>
-          <w:rFonts w:ascii="Arial" w:hAnsi="Arial" w:cs="Arial"/>
-          <w:color w:val="222222"/>
-          <w:sz w:val="20"/>
-          <w:szCs w:val="20"/>
-          <w:shd w:val="clear" w:color="auto" w:fill="FFFFFF"/>
-        </w:rPr>
-        <w:t>Interleave = 8</w:t>
-      </w:r>
-    </w:p>
-    <w:p>
-      <w:pPr>
-        <w:rPr>
-          <w:rFonts w:ascii="Arial" w:hAnsi="Arial" w:cs="Arial"/>
-          <w:color w:val="222222"/>
-          <w:sz w:val="20"/>
-          <w:szCs w:val="20"/>
-          <w:shd w:val="clear" w:color="auto" w:fill="FFFFFF"/>
-        </w:rPr>
-      </w:pPr>
-      <w:r>
-        <w:rPr>
-          <w:rFonts w:ascii="Arial" w:hAnsi="Arial" w:cs="Arial"/>
-          <w:color w:val="222222"/>
-          <w:sz w:val="20"/>
-          <w:szCs w:val="20"/>
-          <w:shd w:val="clear" w:color="auto" w:fill="FFFFFF"/>
-        </w:rPr>
-        <w:t>Directory start 1E00</w:t>
-      </w:r>
-    </w:p>
-    <w:p>
-      <w:pPr>
-        <w:spacing w:after="0"/>
-        <w:rPr>
-          <w:rFonts w:ascii="Arial" w:hAnsi="Arial" w:cs="Arial"/>
-          <w:color w:val="222222"/>
-          <w:sz w:val="20"/>
-          <w:szCs w:val="20"/>
-        </w:rPr>
-      </w:pPr>
-      <w:r>
-        <w:rPr>
-          <w:rFonts w:ascii="Arial" w:hAnsi="Arial" w:cs="Arial"/>
-          <w:color w:val="222222"/>
-          <w:sz w:val="20"/>
-          <w:szCs w:val="20"/>
-        </w:rPr>
-        <w:t>Directory byte 15 = number of 128 records in this entry</w:t>
-      </w:r>
-    </w:p>
-    <w:p>
-      <w:pPr>
-        <w:pStyle w:val="ListParagraph"/>
-        <w:numPr>
-          <w:ilvl w:val="0"/>
-          <w:numId w:val="2"/>
-        </w:numPr>
-        <w:spacing w:after="0"/>
-      </w:pPr>
-      <w:r>
-        <w:rPr>
-          <w:rFonts w:ascii="Arial" w:hAnsi="Arial" w:cs="Arial"/>
-          <w:color w:val="222222"/>
-          <w:sz w:val="20"/>
-          <w:szCs w:val="20"/>
-        </w:rPr>
-        <w:t xml:space="preserve">Record number is max 0x80 = 128. </w:t>
-      </w:r>
-    </w:p>
-    <w:p>
-      <w:pPr>
-        <w:pStyle w:val="ListParagraph"/>
-        <w:numPr>
-          <w:ilvl w:val="0"/>
-          <w:numId w:val="2"/>
-        </w:numPr>
-        <w:spacing w:after="0"/>
-      </w:pPr>
-      <w:r>
-        <w:rPr>
-          <w:rFonts w:ascii="Arial" w:hAnsi="Arial" w:cs="Arial"/>
-          <w:color w:val="222222"/>
-          <w:sz w:val="20"/>
-          <w:szCs w:val="20"/>
-        </w:rPr>
-        <w:t xml:space="preserve">There are </w:t>
-      </w:r>
-      <w:r>
-        <w:rPr>
-          <w:rFonts w:ascii="Arial" w:hAnsi="Arial" w:cs="Arial"/>
-          <w:color w:val="222222"/>
-          <w:sz w:val="20"/>
-          <w:szCs w:val="20"/>
-        </w:rPr>
-        <w:t>16 allocation</w:t>
-      </w:r>
-      <w:r>
-        <w:rPr>
-          <w:rFonts w:ascii="Arial" w:hAnsi="Arial" w:cs="Arial"/>
-          <w:color w:val="222222"/>
-          <w:sz w:val="20"/>
-          <w:szCs w:val="20"/>
-        </w:rPr>
-        <w:t xml:space="preserve"> block numbers </w:t>
-      </w:r>
-      <w:r>
-        <w:rPr>
-          <w:rFonts w:ascii="Arial" w:hAnsi="Arial" w:cs="Arial"/>
-          <w:color w:val="222222"/>
-          <w:sz w:val="20"/>
-          <w:szCs w:val="20"/>
-        </w:rPr>
-        <w:t>per directory entry</w:t>
-      </w:r>
-    </w:p>
-    <w:p>
-      <w:pPr>
-        <w:pStyle w:val="ListParagraph"/>
-        <w:numPr>
-          <w:ilvl w:val="0"/>
-          <w:numId w:val="2"/>
-        </w:numPr>
-        <w:spacing w:after="0"/>
-      </w:pPr>
-      <w:r>
-        <w:rPr>
-          <w:rFonts w:ascii="Arial" w:hAnsi="Arial" w:cs="Arial"/>
-          <w:color w:val="222222"/>
-          <w:sz w:val="20"/>
-          <w:szCs w:val="20"/>
-        </w:rPr>
-        <w:t xml:space="preserve">Allocation block size is </w:t>
-      </w:r>
-      <w:r>
-        <w:rPr>
-          <w:rFonts w:ascii="Arial" w:hAnsi="Arial" w:cs="Arial"/>
-          <w:color w:val="222222"/>
-          <w:sz w:val="20"/>
-          <w:szCs w:val="20"/>
-        </w:rPr>
-        <w:t>1024</w:t>
-      </w:r>
-      <w:r>
-        <w:rPr>
-          <w:rFonts w:ascii="Arial" w:hAnsi="Arial" w:cs="Arial"/>
-          <w:color w:val="222222"/>
-          <w:sz w:val="20"/>
-          <w:szCs w:val="20"/>
-        </w:rPr>
-        <w:t xml:space="preserve"> bytes</w:t>
-      </w:r>
-      <w:r>
-        <w:rPr>
-          <w:rFonts w:ascii="Arial" w:hAnsi="Arial" w:cs="Arial"/>
-          <w:color w:val="222222"/>
-          <w:sz w:val="20"/>
-          <w:szCs w:val="20"/>
-        </w:rPr>
-        <w:t xml:space="preserve">. 16 * </w:t>
-      </w:r>
-      <w:r>
-        <w:rPr>
-          <w:rFonts w:ascii="Arial" w:hAnsi="Arial" w:cs="Arial"/>
-          <w:color w:val="222222"/>
-          <w:sz w:val="20"/>
-          <w:szCs w:val="20"/>
-        </w:rPr>
-        <w:t>1024</w:t>
-      </w:r>
-      <w:r>
-        <w:rPr>
-          <w:rFonts w:ascii="Arial" w:hAnsi="Arial" w:cs="Arial"/>
-          <w:color w:val="222222"/>
-          <w:sz w:val="20"/>
-          <w:szCs w:val="20"/>
-        </w:rPr>
-        <w:t xml:space="preserve"> /128 = 128 records per directory entry</w:t>
-      </w:r>
-      <w:r>
-        <w:rPr>
-          <w:rFonts w:ascii="Arial" w:hAnsi="Arial" w:cs="Arial"/>
-          <w:color w:val="222222"/>
-          <w:sz w:val="20"/>
-          <w:szCs w:val="20"/>
-        </w:rPr>
-        <w:t xml:space="preserve"> (0x80)</w:t>
-      </w:r>
-    </w:p>
-    <w:p>
-      <w:pPr>
-        <w:pStyle w:val="ListParagraph"/>
-        <w:numPr>
-          <w:ilvl w:val="0"/>
-          <w:numId w:val="2"/>
-        </w:numPr>
-        <w:spacing w:after="0"/>
-      </w:pPr>
-      <w:r>
-        <w:rPr>
-          <w:rFonts w:ascii="Arial" w:hAnsi="Arial" w:cs="Arial"/>
-          <w:color w:val="222222"/>
-          <w:sz w:val="20"/>
-          <w:szCs w:val="20"/>
-        </w:rPr>
-        <w:t>16k per directory entry</w:t>
-      </w:r>
-    </w:p>
-    <w:p>
-      <w:pPr>
-        <w:pStyle w:val="ListParagraph"/>
-        <w:numPr>
-          <w:ilvl w:val="0"/>
-          <w:numId w:val="2"/>
-        </w:numPr>
-        <w:spacing w:after="0"/>
-      </w:pPr>
-      <w:r>
-        <w:rPr>
-          <w:rFonts w:ascii="Arial" w:hAnsi="Arial" w:cs="Arial"/>
-          <w:color w:val="222222"/>
-          <w:sz w:val="20"/>
-          <w:szCs w:val="20"/>
-        </w:rPr>
-        <w:t>Physical sectors are 256 bytes. Logical sectors are 128 bytes</w:t>
-      </w:r>
-    </w:p>
-    <w:p>
-      <w:pPr>
-        <w:spacing w:after="0"/>
-      </w:pPr>
-    </w:p>
-    <w:p>
-      <w:pPr>
-        <w:spacing w:after="0"/>
-      </w:pPr>
-      <w:proofErr w:type="spellStart"/>
-      <w:r>
-        <w:t>ReadCPMImage</w:t>
-      </w:r>
-      <w:proofErr w:type="spellEnd"/>
-      <w:r>
-        <w:t xml:space="preserve"> counts on directory entries being sequential</w:t>
-      </w:r>
-    </w:p>
-    <w:p/>
-    <w:p>
-      <w:pPr>
-        <w:rPr>
-          <w:noProof/>
-        </w:rPr>
-      </w:pPr>
-      <w:r>
-        <w:rPr>
-          <w:noProof/>
-        </w:rPr>
-        <w:t xml:space="preserve"> </w:t>
-      </w:r>
-      <w:r>
-        <w:rPr>
-          <w:noProof/>
-        </w:rPr>
         <w:drawing>
-          <wp:inline distT="0" distB="0" distL="0" distR="0" wp14:anchorId="12FC17FB" wp14:editId="597D234A">
-            <wp:extent cx="5943600" cy="3584575"/>
-            <wp:effectExtent l="0" t="0" r="0" b="0"/>
-            <wp:docPr id="2" name="Picture 2"/>
+          <wp:inline distT="0" distB="0" distL="0" distR="0" wp14:anchorId="2C892321" wp14:editId="2101F29C">
+            <wp:extent cx="5943600" cy="4628515"/>
+            <wp:effectExtent l="0" t="0" r="0" b="635"/>
+            <wp:docPr id="4" name="Picture 4"/>
             <wp:cNvGraphicFramePr>
               <a:graphicFrameLocks xmlns:a="http://schemas.openxmlformats.org/drawingml/2006/main" noChangeAspect="1"/>
             </wp:cNvGraphicFramePr>
@@ -1278,7 +664,7 @@
                   <pic:spPr>
                     <a:xfrm>
                       <a:off x="0" y="0"/>
-                      <a:ext cx="5943600" cy="3584575"/>
+                      <a:ext cx="5943600" cy="4628515"/>
                     </a:xfrm>
                     <a:prstGeom prst="rect">
                       <a:avLst/>
@@ -1292,16 +678,659 @@
       </w:r>
     </w:p>
     <w:p>
-      <w:r>
+      <w:pPr>
+        <w:spacing w:after="0"/>
+      </w:pPr>
+      <w:bookmarkStart w:id="0" w:name="_GoBack"/>
+      <w:bookmarkEnd w:id="0"/>
+    </w:p>
+    <w:p>
+      <w:pPr>
+        <w:rPr>
+          <w:b/>
+          <w:bCs/>
+          <w:sz w:val="28"/>
+          <w:szCs w:val="28"/>
+        </w:rPr>
+      </w:pPr>
+      <w:r>
+        <w:rPr>
+          <w:b/>
+          <w:bCs/>
+          <w:sz w:val="28"/>
+          <w:szCs w:val="28"/>
+        </w:rPr>
+        <w:t>H8D Format</w:t>
+      </w:r>
+    </w:p>
+    <w:p>
+      <w:pPr>
+        <w:rPr>
+          <w:rFonts w:ascii="Arial" w:hAnsi="Arial" w:cs="Arial"/>
+          <w:color w:val="222222"/>
+          <w:sz w:val="20"/>
+          <w:szCs w:val="20"/>
+          <w:shd w:val="clear" w:color="auto" w:fill="FFFFFF"/>
+        </w:rPr>
+      </w:pPr>
+      <w:proofErr w:type="spellStart"/>
+      <w:r>
+        <w:rPr>
+          <w:rFonts w:ascii="Arial" w:hAnsi="Arial" w:cs="Arial"/>
+          <w:color w:val="222222"/>
+          <w:sz w:val="20"/>
+          <w:szCs w:val="20"/>
+          <w:shd w:val="clear" w:color="auto" w:fill="FFFFFF"/>
+        </w:rPr>
+        <w:t>diskdef</w:t>
+      </w:r>
+      <w:proofErr w:type="spellEnd"/>
+      <w:r>
+        <w:rPr>
+          <w:rFonts w:ascii="Arial" w:hAnsi="Arial" w:cs="Arial"/>
+          <w:color w:val="222222"/>
+          <w:sz w:val="20"/>
+          <w:szCs w:val="20"/>
+          <w:shd w:val="clear" w:color="auto" w:fill="FFFFFF"/>
+        </w:rPr>
+        <w:t> </w:t>
+      </w:r>
+      <w:r>
+        <w:rPr>
+          <w:rFonts w:ascii="Arial" w:hAnsi="Arial" w:cs="Arial"/>
+          <w:color w:val="222222"/>
+          <w:sz w:val="20"/>
+          <w:szCs w:val="20"/>
+          <w:bdr w:val="none" w:sz="0" w:space="0" w:color="auto" w:frame="1"/>
+          <w:shd w:val="clear" w:color="auto" w:fill="FFFFFF"/>
+        </w:rPr>
+        <w:t>h8d</w:t>
+      </w:r>
+      <w:r>
+        <w:rPr>
+          <w:rFonts w:ascii="Arial" w:hAnsi="Arial" w:cs="Arial"/>
+          <w:color w:val="222222"/>
+          <w:sz w:val="20"/>
+          <w:szCs w:val="20"/>
+        </w:rPr>
+        <w:br/>
+      </w:r>
+      <w:r>
+        <w:rPr>
+          <w:rFonts w:ascii="Arial" w:hAnsi="Arial" w:cs="Arial"/>
+          <w:color w:val="222222"/>
+          <w:sz w:val="20"/>
+          <w:szCs w:val="20"/>
+          <w:shd w:val="clear" w:color="auto" w:fill="FFFFFF"/>
+        </w:rPr>
+        <w:t>   </w:t>
+      </w:r>
+      <w:proofErr w:type="spellStart"/>
+      <w:r>
+        <w:rPr>
+          <w:rFonts w:ascii="Arial" w:hAnsi="Arial" w:cs="Arial"/>
+          <w:color w:val="222222"/>
+          <w:sz w:val="20"/>
+          <w:szCs w:val="20"/>
+          <w:shd w:val="clear" w:color="auto" w:fill="FFFFFF"/>
+        </w:rPr>
+        <w:t>seclen</w:t>
+      </w:r>
+      <w:proofErr w:type="spellEnd"/>
+      <w:r>
+        <w:rPr>
+          <w:rFonts w:ascii="Arial" w:hAnsi="Arial" w:cs="Arial"/>
+          <w:color w:val="222222"/>
+          <w:sz w:val="20"/>
+          <w:szCs w:val="20"/>
+          <w:shd w:val="clear" w:color="auto" w:fill="FFFFFF"/>
+        </w:rPr>
+        <w:t xml:space="preserve"> 256</w:t>
+      </w:r>
+      <w:r>
+        <w:rPr>
+          <w:rFonts w:ascii="Arial" w:hAnsi="Arial" w:cs="Arial"/>
+          <w:color w:val="222222"/>
+          <w:sz w:val="20"/>
+          <w:szCs w:val="20"/>
+        </w:rPr>
+        <w:br/>
+      </w:r>
+      <w:r>
+        <w:rPr>
+          <w:rFonts w:ascii="Arial" w:hAnsi="Arial" w:cs="Arial"/>
+          <w:color w:val="222222"/>
+          <w:sz w:val="20"/>
+          <w:szCs w:val="20"/>
+          <w:shd w:val="clear" w:color="auto" w:fill="FFFFFF"/>
+        </w:rPr>
+        <w:t>   tracks 40</w:t>
+      </w:r>
+      <w:r>
+        <w:rPr>
+          <w:rFonts w:ascii="Arial" w:hAnsi="Arial" w:cs="Arial"/>
+          <w:color w:val="222222"/>
+          <w:sz w:val="20"/>
+          <w:szCs w:val="20"/>
+        </w:rPr>
+        <w:br/>
+      </w:r>
+      <w:r>
+        <w:rPr>
+          <w:rFonts w:ascii="Arial" w:hAnsi="Arial" w:cs="Arial"/>
+          <w:color w:val="222222"/>
+          <w:sz w:val="20"/>
+          <w:szCs w:val="20"/>
+          <w:shd w:val="clear" w:color="auto" w:fill="FFFFFF"/>
+        </w:rPr>
+        <w:t>   </w:t>
+      </w:r>
+      <w:proofErr w:type="spellStart"/>
+      <w:r>
+        <w:rPr>
+          <w:rFonts w:ascii="Arial" w:hAnsi="Arial" w:cs="Arial"/>
+          <w:color w:val="222222"/>
+          <w:sz w:val="20"/>
+          <w:szCs w:val="20"/>
+          <w:shd w:val="clear" w:color="auto" w:fill="FFFFFF"/>
+        </w:rPr>
+        <w:t>sectrk</w:t>
+      </w:r>
+      <w:proofErr w:type="spellEnd"/>
+      <w:r>
+        <w:rPr>
+          <w:rFonts w:ascii="Arial" w:hAnsi="Arial" w:cs="Arial"/>
+          <w:color w:val="222222"/>
+          <w:sz w:val="20"/>
+          <w:szCs w:val="20"/>
+          <w:shd w:val="clear" w:color="auto" w:fill="FFFFFF"/>
+        </w:rPr>
+        <w:t xml:space="preserve"> 10</w:t>
+      </w:r>
+      <w:r>
+        <w:rPr>
+          <w:rFonts w:ascii="Arial" w:hAnsi="Arial" w:cs="Arial"/>
+          <w:color w:val="222222"/>
+          <w:sz w:val="20"/>
+          <w:szCs w:val="20"/>
+        </w:rPr>
+        <w:br/>
+      </w:r>
+      <w:r>
+        <w:rPr>
+          <w:rFonts w:ascii="Arial" w:hAnsi="Arial" w:cs="Arial"/>
+          <w:color w:val="222222"/>
+          <w:sz w:val="20"/>
+          <w:szCs w:val="20"/>
+          <w:shd w:val="clear" w:color="auto" w:fill="FFFFFF"/>
+        </w:rPr>
+        <w:t>   </w:t>
+      </w:r>
+      <w:proofErr w:type="spellStart"/>
+      <w:r>
+        <w:rPr>
+          <w:rFonts w:ascii="Arial" w:hAnsi="Arial" w:cs="Arial"/>
+          <w:color w:val="222222"/>
+          <w:sz w:val="20"/>
+          <w:szCs w:val="20"/>
+          <w:shd w:val="clear" w:color="auto" w:fill="FFFFFF"/>
+        </w:rPr>
+        <w:t>blocksize</w:t>
+      </w:r>
+      <w:proofErr w:type="spellEnd"/>
+      <w:r>
+        <w:rPr>
+          <w:rFonts w:ascii="Arial" w:hAnsi="Arial" w:cs="Arial"/>
+          <w:color w:val="222222"/>
+          <w:sz w:val="20"/>
+          <w:szCs w:val="20"/>
+          <w:shd w:val="clear" w:color="auto" w:fill="FFFFFF"/>
+        </w:rPr>
+        <w:t xml:space="preserve"> 1024</w:t>
+      </w:r>
+      <w:r>
+        <w:rPr>
+          <w:rFonts w:ascii="Arial" w:hAnsi="Arial" w:cs="Arial"/>
+          <w:color w:val="222222"/>
+          <w:sz w:val="20"/>
+          <w:szCs w:val="20"/>
+        </w:rPr>
+        <w:br/>
+      </w:r>
+      <w:r>
+        <w:rPr>
+          <w:rFonts w:ascii="Arial" w:hAnsi="Arial" w:cs="Arial"/>
+          <w:color w:val="222222"/>
+          <w:sz w:val="20"/>
+          <w:szCs w:val="20"/>
+          <w:shd w:val="clear" w:color="auto" w:fill="FFFFFF"/>
+        </w:rPr>
+        <w:t>   </w:t>
+      </w:r>
+      <w:proofErr w:type="spellStart"/>
+      <w:r>
+        <w:rPr>
+          <w:rFonts w:ascii="Arial" w:hAnsi="Arial" w:cs="Arial"/>
+          <w:color w:val="222222"/>
+          <w:sz w:val="20"/>
+          <w:szCs w:val="20"/>
+          <w:shd w:val="clear" w:color="auto" w:fill="FFFFFF"/>
+        </w:rPr>
+        <w:t>maxdir</w:t>
+      </w:r>
+      <w:proofErr w:type="spellEnd"/>
+      <w:r>
+        <w:rPr>
+          <w:rFonts w:ascii="Arial" w:hAnsi="Arial" w:cs="Arial"/>
+          <w:color w:val="222222"/>
+          <w:sz w:val="20"/>
+          <w:szCs w:val="20"/>
+          <w:shd w:val="clear" w:color="auto" w:fill="FFFFFF"/>
+        </w:rPr>
+        <w:t xml:space="preserve"> 32</w:t>
+      </w:r>
+      <w:r>
+        <w:rPr>
+          <w:rFonts w:ascii="Arial" w:hAnsi="Arial" w:cs="Arial"/>
+          <w:color w:val="222222"/>
+          <w:sz w:val="20"/>
+          <w:szCs w:val="20"/>
+        </w:rPr>
+        <w:br/>
+      </w:r>
+      <w:r>
+        <w:rPr>
+          <w:rFonts w:ascii="Arial" w:hAnsi="Arial" w:cs="Arial"/>
+          <w:color w:val="222222"/>
+          <w:sz w:val="20"/>
+          <w:szCs w:val="20"/>
+          <w:shd w:val="clear" w:color="auto" w:fill="FFFFFF"/>
+        </w:rPr>
+        <w:t>   skew 4</w:t>
+      </w:r>
+      <w:r>
+        <w:rPr>
+          <w:rFonts w:ascii="Arial" w:hAnsi="Arial" w:cs="Arial"/>
+          <w:color w:val="222222"/>
+          <w:sz w:val="20"/>
+          <w:szCs w:val="20"/>
+        </w:rPr>
+        <w:br/>
+      </w:r>
+      <w:r>
+        <w:rPr>
+          <w:rFonts w:ascii="Arial" w:hAnsi="Arial" w:cs="Arial"/>
+          <w:color w:val="222222"/>
+          <w:sz w:val="20"/>
+          <w:szCs w:val="20"/>
+          <w:shd w:val="clear" w:color="auto" w:fill="FFFFFF"/>
+        </w:rPr>
+        <w:t>   </w:t>
+      </w:r>
+      <w:proofErr w:type="spellStart"/>
+      <w:r>
+        <w:rPr>
+          <w:rFonts w:ascii="Arial" w:hAnsi="Arial" w:cs="Arial"/>
+          <w:color w:val="222222"/>
+          <w:sz w:val="20"/>
+          <w:szCs w:val="20"/>
+          <w:shd w:val="clear" w:color="auto" w:fill="FFFFFF"/>
+        </w:rPr>
+        <w:t>boottrk</w:t>
+      </w:r>
+      <w:proofErr w:type="spellEnd"/>
+      <w:r>
+        <w:rPr>
+          <w:rFonts w:ascii="Arial" w:hAnsi="Arial" w:cs="Arial"/>
+          <w:color w:val="222222"/>
+          <w:sz w:val="20"/>
+          <w:szCs w:val="20"/>
+          <w:shd w:val="clear" w:color="auto" w:fill="FFFFFF"/>
+        </w:rPr>
+        <w:t xml:space="preserve"> 3</w:t>
+      </w:r>
+      <w:r>
+        <w:rPr>
+          <w:rFonts w:ascii="Arial" w:hAnsi="Arial" w:cs="Arial"/>
+          <w:color w:val="222222"/>
+          <w:sz w:val="20"/>
+          <w:szCs w:val="20"/>
+        </w:rPr>
+        <w:br/>
+      </w:r>
+      <w:r>
+        <w:rPr>
+          <w:rFonts w:ascii="Arial" w:hAnsi="Arial" w:cs="Arial"/>
+          <w:color w:val="222222"/>
+          <w:sz w:val="20"/>
+          <w:szCs w:val="20"/>
+          <w:shd w:val="clear" w:color="auto" w:fill="FFFFFF"/>
+        </w:rPr>
+        <w:t>   </w:t>
+      </w:r>
+      <w:proofErr w:type="spellStart"/>
+      <w:r>
+        <w:rPr>
+          <w:rFonts w:ascii="Arial" w:hAnsi="Arial" w:cs="Arial"/>
+          <w:color w:val="222222"/>
+          <w:sz w:val="20"/>
+          <w:szCs w:val="20"/>
+          <w:shd w:val="clear" w:color="auto" w:fill="FFFFFF"/>
+        </w:rPr>
+        <w:t>os</w:t>
+      </w:r>
+      <w:proofErr w:type="spellEnd"/>
+      <w:r>
+        <w:rPr>
+          <w:rFonts w:ascii="Arial" w:hAnsi="Arial" w:cs="Arial"/>
+          <w:color w:val="222222"/>
+          <w:sz w:val="20"/>
+          <w:szCs w:val="20"/>
+          <w:shd w:val="clear" w:color="auto" w:fill="FFFFFF"/>
+        </w:rPr>
+        <w:t xml:space="preserve"> 2.2</w:t>
+      </w:r>
+    </w:p>
+    <w:p>
+      <w:pPr>
+        <w:rPr>
+          <w:rFonts w:ascii="Arial" w:hAnsi="Arial" w:cs="Arial"/>
+          <w:color w:val="222222"/>
+          <w:sz w:val="20"/>
+          <w:szCs w:val="20"/>
+          <w:shd w:val="clear" w:color="auto" w:fill="FFFFFF"/>
+        </w:rPr>
+      </w:pPr>
+      <w:r>
+        <w:rPr>
+          <w:rFonts w:ascii="Arial" w:hAnsi="Arial" w:cs="Arial"/>
+          <w:color w:val="222222"/>
+          <w:sz w:val="20"/>
+          <w:szCs w:val="20"/>
+          <w:shd w:val="clear" w:color="auto" w:fill="FFFFFF"/>
+        </w:rPr>
+        <w:t>256 * 10 * 40 = 102,400</w:t>
+      </w:r>
+    </w:p>
+    <w:p>
+      <w:pPr>
+        <w:rPr>
+          <w:rFonts w:ascii="Arial" w:hAnsi="Arial" w:cs="Arial"/>
+          <w:color w:val="222222"/>
+          <w:sz w:val="20"/>
+          <w:szCs w:val="20"/>
+          <w:shd w:val="clear" w:color="auto" w:fill="FFFFFF"/>
+        </w:rPr>
+      </w:pPr>
+      <w:r>
+        <w:rPr>
+          <w:rFonts w:ascii="Arial" w:hAnsi="Arial" w:cs="Arial"/>
+          <w:color w:val="222222"/>
+          <w:sz w:val="20"/>
+          <w:szCs w:val="20"/>
+          <w:shd w:val="clear" w:color="auto" w:fill="FFFFFF"/>
+        </w:rPr>
+        <w:t>Interleave = 8</w:t>
+      </w:r>
+    </w:p>
+    <w:p>
+      <w:pPr>
+        <w:rPr>
+          <w:rFonts w:ascii="Arial" w:hAnsi="Arial" w:cs="Arial"/>
+          <w:color w:val="222222"/>
+          <w:sz w:val="20"/>
+          <w:szCs w:val="20"/>
+          <w:shd w:val="clear" w:color="auto" w:fill="FFFFFF"/>
+        </w:rPr>
+      </w:pPr>
+      <w:r>
+        <w:rPr>
+          <w:rFonts w:ascii="Arial" w:hAnsi="Arial" w:cs="Arial"/>
+          <w:color w:val="222222"/>
+          <w:sz w:val="20"/>
+          <w:szCs w:val="20"/>
+          <w:shd w:val="clear" w:color="auto" w:fill="FFFFFF"/>
+        </w:rPr>
+        <w:t>Directory start 1E00</w:t>
+      </w:r>
+    </w:p>
+    <w:p>
+      <w:pPr>
+        <w:spacing w:after="0"/>
+        <w:rPr>
+          <w:rFonts w:ascii="Arial" w:hAnsi="Arial" w:cs="Arial"/>
+          <w:color w:val="222222"/>
+          <w:sz w:val="20"/>
+          <w:szCs w:val="20"/>
+        </w:rPr>
+      </w:pPr>
+      <w:r>
+        <w:rPr>
+          <w:rFonts w:ascii="Arial" w:hAnsi="Arial" w:cs="Arial"/>
+          <w:color w:val="222222"/>
+          <w:sz w:val="20"/>
+          <w:szCs w:val="20"/>
+        </w:rPr>
+        <w:t>Directory byte 15 = number of 128 records in this entry</w:t>
+      </w:r>
+    </w:p>
+    <w:p>
+      <w:pPr>
+        <w:pStyle w:val="ListParagraph"/>
+        <w:numPr>
+          <w:ilvl w:val="0"/>
+          <w:numId w:val="2"/>
+        </w:numPr>
+        <w:spacing w:after="0"/>
+      </w:pPr>
+      <w:r>
+        <w:rPr>
+          <w:rFonts w:ascii="Arial" w:hAnsi="Arial" w:cs="Arial"/>
+          <w:color w:val="222222"/>
+          <w:sz w:val="20"/>
+          <w:szCs w:val="20"/>
+        </w:rPr>
+        <w:t xml:space="preserve">Record number is max 0x80 = 128. </w:t>
+      </w:r>
+    </w:p>
+    <w:p>
+      <w:pPr>
+        <w:pStyle w:val="ListParagraph"/>
+        <w:numPr>
+          <w:ilvl w:val="0"/>
+          <w:numId w:val="2"/>
+        </w:numPr>
+        <w:spacing w:after="0"/>
+      </w:pPr>
+      <w:r>
+        <w:rPr>
+          <w:rFonts w:ascii="Arial" w:hAnsi="Arial" w:cs="Arial"/>
+          <w:color w:val="222222"/>
+          <w:sz w:val="20"/>
+          <w:szCs w:val="20"/>
+        </w:rPr>
+        <w:t xml:space="preserve">There are </w:t>
+      </w:r>
+      <w:r>
+        <w:rPr>
+          <w:rFonts w:ascii="Arial" w:hAnsi="Arial" w:cs="Arial"/>
+          <w:color w:val="222222"/>
+          <w:sz w:val="20"/>
+          <w:szCs w:val="20"/>
+        </w:rPr>
+        <w:t>16 allocation</w:t>
+      </w:r>
+      <w:r>
+        <w:rPr>
+          <w:rFonts w:ascii="Arial" w:hAnsi="Arial" w:cs="Arial"/>
+          <w:color w:val="222222"/>
+          <w:sz w:val="20"/>
+          <w:szCs w:val="20"/>
+        </w:rPr>
+        <w:t xml:space="preserve"> block numbers </w:t>
+      </w:r>
+      <w:r>
+        <w:rPr>
+          <w:rFonts w:ascii="Arial" w:hAnsi="Arial" w:cs="Arial"/>
+          <w:color w:val="222222"/>
+          <w:sz w:val="20"/>
+          <w:szCs w:val="20"/>
+        </w:rPr>
+        <w:t>per directory entry</w:t>
+      </w:r>
+    </w:p>
+    <w:p>
+      <w:pPr>
+        <w:pStyle w:val="ListParagraph"/>
+        <w:numPr>
+          <w:ilvl w:val="0"/>
+          <w:numId w:val="2"/>
+        </w:numPr>
+        <w:spacing w:after="0"/>
+      </w:pPr>
+      <w:r>
+        <w:rPr>
+          <w:rFonts w:ascii="Arial" w:hAnsi="Arial" w:cs="Arial"/>
+          <w:color w:val="222222"/>
+          <w:sz w:val="20"/>
+          <w:szCs w:val="20"/>
+        </w:rPr>
+        <w:t xml:space="preserve">Allocation block size is </w:t>
+      </w:r>
+      <w:r>
+        <w:rPr>
+          <w:rFonts w:ascii="Arial" w:hAnsi="Arial" w:cs="Arial"/>
+          <w:color w:val="222222"/>
+          <w:sz w:val="20"/>
+          <w:szCs w:val="20"/>
+        </w:rPr>
+        <w:t>1024</w:t>
+      </w:r>
+      <w:r>
+        <w:rPr>
+          <w:rFonts w:ascii="Arial" w:hAnsi="Arial" w:cs="Arial"/>
+          <w:color w:val="222222"/>
+          <w:sz w:val="20"/>
+          <w:szCs w:val="20"/>
+        </w:rPr>
+        <w:t xml:space="preserve"> bytes</w:t>
+      </w:r>
+      <w:r>
+        <w:rPr>
+          <w:rFonts w:ascii="Arial" w:hAnsi="Arial" w:cs="Arial"/>
+          <w:color w:val="222222"/>
+          <w:sz w:val="20"/>
+          <w:szCs w:val="20"/>
+        </w:rPr>
+        <w:t xml:space="preserve">. 16 * </w:t>
+      </w:r>
+      <w:r>
+        <w:rPr>
+          <w:rFonts w:ascii="Arial" w:hAnsi="Arial" w:cs="Arial"/>
+          <w:color w:val="222222"/>
+          <w:sz w:val="20"/>
+          <w:szCs w:val="20"/>
+        </w:rPr>
+        <w:t>1024</w:t>
+      </w:r>
+      <w:r>
+        <w:rPr>
+          <w:rFonts w:ascii="Arial" w:hAnsi="Arial" w:cs="Arial"/>
+          <w:color w:val="222222"/>
+          <w:sz w:val="20"/>
+          <w:szCs w:val="20"/>
+        </w:rPr>
+        <w:t xml:space="preserve"> /128 = 128 records per directory entry</w:t>
+      </w:r>
+      <w:r>
+        <w:rPr>
+          <w:rFonts w:ascii="Arial" w:hAnsi="Arial" w:cs="Arial"/>
+          <w:color w:val="222222"/>
+          <w:sz w:val="20"/>
+          <w:szCs w:val="20"/>
+        </w:rPr>
+        <w:t xml:space="preserve"> (0x80)</w:t>
+      </w:r>
+    </w:p>
+    <w:p>
+      <w:pPr>
+        <w:pStyle w:val="ListParagraph"/>
+        <w:numPr>
+          <w:ilvl w:val="0"/>
+          <w:numId w:val="2"/>
+        </w:numPr>
+        <w:spacing w:after="0"/>
+      </w:pPr>
+      <w:r>
+        <w:rPr>
+          <w:rFonts w:ascii="Arial" w:hAnsi="Arial" w:cs="Arial"/>
+          <w:color w:val="222222"/>
+          <w:sz w:val="20"/>
+          <w:szCs w:val="20"/>
+        </w:rPr>
+        <w:lastRenderedPageBreak/>
+        <w:t>16k per directory entry</w:t>
+      </w:r>
+    </w:p>
+    <w:p>
+      <w:pPr>
+        <w:pStyle w:val="ListParagraph"/>
+        <w:numPr>
+          <w:ilvl w:val="0"/>
+          <w:numId w:val="2"/>
+        </w:numPr>
+        <w:spacing w:after="0"/>
+      </w:pPr>
+      <w:r>
+        <w:rPr>
+          <w:rFonts w:ascii="Arial" w:hAnsi="Arial" w:cs="Arial"/>
+          <w:color w:val="222222"/>
+          <w:sz w:val="20"/>
+          <w:szCs w:val="20"/>
+        </w:rPr>
+        <w:t>Physical sectors are 256 bytes. Logical sectors are 128 bytes</w:t>
+      </w:r>
+    </w:p>
+    <w:p>
+      <w:pPr>
+        <w:spacing w:after="0"/>
+      </w:pPr>
+    </w:p>
+    <w:p>
+      <w:pPr>
+        <w:spacing w:after="0"/>
+      </w:pPr>
+      <w:proofErr w:type="spellStart"/>
+      <w:r>
+        <w:t>ReadCPMImage</w:t>
+      </w:r>
+      <w:proofErr w:type="spellEnd"/>
+      <w:r>
+        <w:t xml:space="preserve"> counts on directory entries being sequential</w:t>
+      </w:r>
+    </w:p>
+    <w:p/>
+    <w:p>
+      <w:pPr>
         <w:rPr>
           <w:noProof/>
         </w:rPr>
-        <w:lastRenderedPageBreak/>
+      </w:pPr>
+      <w:r>
+        <w:rPr>
+          <w:noProof/>
+        </w:rPr>
+        <w:t xml:space="preserve"> </w:t>
+      </w:r>
+      <w:r>
+        <w:rPr>
+          <w:noProof/>
+        </w:rPr>
         <w:drawing>
-          <wp:inline distT="0" distB="0" distL="0" distR="0" wp14:anchorId="1558409D" wp14:editId="229DD2E4">
+          <wp:inline distT="0" distB="0" distL="0" distR="0" wp14:anchorId="12FC17FB" wp14:editId="597D234A">
             <wp:extent cx="5943600" cy="3584575"/>
             <wp:effectExtent l="0" t="0" r="0" b="0"/>
-            <wp:docPr id="1" name="Picture 1"/>
+            <wp:docPr id="2" name="Picture 2"/>
             <wp:cNvGraphicFramePr>
               <a:graphicFrameLocks xmlns:a="http://schemas.openxmlformats.org/drawingml/2006/main" noChangeAspect="1"/>
             </wp:cNvGraphicFramePr>
@@ -1334,6 +1363,49 @@
         </w:drawing>
       </w:r>
     </w:p>
+    <w:p>
+      <w:r>
+        <w:rPr>
+          <w:noProof/>
+        </w:rPr>
+        <w:lastRenderedPageBreak/>
+        <w:drawing>
+          <wp:inline distT="0" distB="0" distL="0" distR="0" wp14:anchorId="1558409D" wp14:editId="229DD2E4">
+            <wp:extent cx="5943600" cy="3584575"/>
+            <wp:effectExtent l="0" t="0" r="0" b="0"/>
+            <wp:docPr id="1" name="Picture 1"/>
+            <wp:cNvGraphicFramePr>
+              <a:graphicFrameLocks xmlns:a="http://schemas.openxmlformats.org/drawingml/2006/main" noChangeAspect="1"/>
+            </wp:cNvGraphicFramePr>
+            <a:graphic xmlns:a="http://schemas.openxmlformats.org/drawingml/2006/main">
+              <a:graphicData uri="http://schemas.openxmlformats.org/drawingml/2006/picture">
+                <pic:pic xmlns:pic="http://schemas.openxmlformats.org/drawingml/2006/picture">
+                  <pic:nvPicPr>
+                    <pic:cNvPr id="1" name=""/>
+                    <pic:cNvPicPr/>
+                  </pic:nvPicPr>
+                  <pic:blipFill>
+                    <a:blip r:embed="rId8"/>
+                    <a:stretch>
+                      <a:fillRect/>
+                    </a:stretch>
+                  </pic:blipFill>
+                  <pic:spPr>
+                    <a:xfrm>
+                      <a:off x="0" y="0"/>
+                      <a:ext cx="5943600" cy="3584575"/>
+                    </a:xfrm>
+                    <a:prstGeom prst="rect">
+                      <a:avLst/>
+                    </a:prstGeom>
+                  </pic:spPr>
+                </pic:pic>
+              </a:graphicData>
+            </a:graphic>
+          </wp:inline>
+        </w:drawing>
+      </w:r>
+    </w:p>
     <w:p/>
     <w:p>
       <w:r>
@@ -1466,1018 +1538,6 @@
       </w:r>
     </w:p>
     <w:p/>
-    <w:p/>
-    <w:p>
-      <w:pPr>
-        <w:shd w:val="clear" w:color="auto" w:fill="FFFFFF"/>
-        <w:tabs>
-          <w:tab w:val="left" w:pos="916"/>
-          <w:tab w:val="left" w:pos="1832"/>
-          <w:tab w:val="left" w:pos="2748"/>
-          <w:tab w:val="left" w:pos="3664"/>
-          <w:tab w:val="left" w:pos="4580"/>
-          <w:tab w:val="left" w:pos="5496"/>
-          <w:tab w:val="left" w:pos="6412"/>
-          <w:tab w:val="left" w:pos="7328"/>
-          <w:tab w:val="left" w:pos="8244"/>
-          <w:tab w:val="left" w:pos="9160"/>
-          <w:tab w:val="left" w:pos="10076"/>
-          <w:tab w:val="left" w:pos="10992"/>
-          <w:tab w:val="left" w:pos="11908"/>
-          <w:tab w:val="left" w:pos="12824"/>
-          <w:tab w:val="left" w:pos="13740"/>
-          <w:tab w:val="left" w:pos="14656"/>
-        </w:tabs>
-        <w:spacing w:after="0" w:line="240" w:lineRule="auto"/>
-        <w:rPr>
-          <w:rFonts w:ascii="Courier New" w:eastAsia="Times New Roman" w:hAnsi="Courier New" w:cs="Courier New"/>
-          <w:color w:val="000000"/>
-          <w:sz w:val="18"/>
-          <w:szCs w:val="18"/>
-        </w:rPr>
-      </w:pPr>
-      <w:r>
-        <w:rPr>
-          <w:rFonts w:ascii="Courier New" w:eastAsia="Times New Roman" w:hAnsi="Courier New" w:cs="Courier New"/>
-          <w:color w:val="000000"/>
-          <w:sz w:val="18"/>
-          <w:szCs w:val="18"/>
-        </w:rPr>
-        <w:t>&lt;</w:t>
-      </w:r>
-      <w:r>
-        <w:rPr>
-          <w:rFonts w:ascii="Courier New" w:eastAsia="Times New Roman" w:hAnsi="Courier New" w:cs="Courier New"/>
-          <w:b/>
-          <w:bCs/>
-          <w:color w:val="000080"/>
-          <w:sz w:val="18"/>
-          <w:szCs w:val="18"/>
-        </w:rPr>
-        <w:t xml:space="preserve">style </w:t>
-      </w:r>
-      <w:r>
-        <w:rPr>
-          <w:rFonts w:ascii="Courier New" w:eastAsia="Times New Roman" w:hAnsi="Courier New" w:cs="Courier New"/>
-          <w:b/>
-          <w:bCs/>
-          <w:color w:val="0000FF"/>
-          <w:sz w:val="18"/>
-          <w:szCs w:val="18"/>
-        </w:rPr>
-        <w:t>name</w:t>
-      </w:r>
-      <w:r>
-        <w:rPr>
-          <w:rFonts w:ascii="Courier New" w:eastAsia="Times New Roman" w:hAnsi="Courier New" w:cs="Courier New"/>
-          <w:b/>
-          <w:bCs/>
-          <w:color w:val="008000"/>
-          <w:sz w:val="18"/>
-          <w:szCs w:val="18"/>
-        </w:rPr>
-        <w:t xml:space="preserve">="Base.V28.Theme.AppCompat" </w:t>
-      </w:r>
-      <w:r>
-        <w:rPr>
-          <w:rFonts w:ascii="Courier New" w:eastAsia="Times New Roman" w:hAnsi="Courier New" w:cs="Courier New"/>
-          <w:b/>
-          <w:bCs/>
-          <w:color w:val="0000FF"/>
-          <w:sz w:val="18"/>
-          <w:szCs w:val="18"/>
-        </w:rPr>
-        <w:t>parent</w:t>
-      </w:r>
-      <w:r>
-        <w:rPr>
-          <w:rFonts w:ascii="Courier New" w:eastAsia="Times New Roman" w:hAnsi="Courier New" w:cs="Courier New"/>
-          <w:b/>
-          <w:bCs/>
-          <w:color w:val="008000"/>
-          <w:sz w:val="18"/>
-          <w:szCs w:val="18"/>
-        </w:rPr>
-        <w:t>="Base.V26.Theme.AppCompat"</w:t>
-      </w:r>
-      <w:r>
-        <w:rPr>
-          <w:rFonts w:ascii="Courier New" w:eastAsia="Times New Roman" w:hAnsi="Courier New" w:cs="Courier New"/>
-          <w:color w:val="000000"/>
-          <w:sz w:val="18"/>
-          <w:szCs w:val="18"/>
-        </w:rPr>
-        <w:t>&gt;</w:t>
-      </w:r>
-      <w:r>
-        <w:rPr>
-          <w:rFonts w:ascii="Courier New" w:eastAsia="Times New Roman" w:hAnsi="Courier New" w:cs="Courier New"/>
-          <w:color w:val="000000"/>
-          <w:sz w:val="18"/>
-          <w:szCs w:val="18"/>
-        </w:rPr>
-        <w:br/>
-        <w:t xml:space="preserve">    </w:t>
-      </w:r>
-      <w:r>
-        <w:rPr>
-          <w:rFonts w:ascii="Courier New" w:eastAsia="Times New Roman" w:hAnsi="Courier New" w:cs="Courier New"/>
-          <w:i/>
-          <w:iCs/>
-          <w:color w:val="808080"/>
-          <w:sz w:val="18"/>
-          <w:szCs w:val="18"/>
-        </w:rPr>
-        <w:t>&lt;!-- We can use the platform styles on API 28+ --&gt;</w:t>
-      </w:r>
-      <w:r>
-        <w:rPr>
-          <w:rFonts w:ascii="Courier New" w:eastAsia="Times New Roman" w:hAnsi="Courier New" w:cs="Courier New"/>
-          <w:i/>
-          <w:iCs/>
-          <w:color w:val="808080"/>
-          <w:sz w:val="18"/>
-          <w:szCs w:val="18"/>
-        </w:rPr>
-        <w:br/>
-        <w:t xml:space="preserve">    </w:t>
-      </w:r>
-      <w:r>
-        <w:rPr>
-          <w:rFonts w:ascii="Courier New" w:eastAsia="Times New Roman" w:hAnsi="Courier New" w:cs="Courier New"/>
-          <w:color w:val="000000"/>
-          <w:sz w:val="18"/>
-          <w:szCs w:val="18"/>
-        </w:rPr>
-        <w:t>&lt;</w:t>
-      </w:r>
-      <w:r>
-        <w:rPr>
-          <w:rFonts w:ascii="Courier New" w:eastAsia="Times New Roman" w:hAnsi="Courier New" w:cs="Courier New"/>
-          <w:b/>
-          <w:bCs/>
-          <w:color w:val="000080"/>
-          <w:sz w:val="18"/>
-          <w:szCs w:val="18"/>
-        </w:rPr>
-        <w:t xml:space="preserve">item </w:t>
-      </w:r>
-      <w:r>
-        <w:rPr>
-          <w:rFonts w:ascii="Courier New" w:eastAsia="Times New Roman" w:hAnsi="Courier New" w:cs="Courier New"/>
-          <w:b/>
-          <w:bCs/>
-          <w:color w:val="0000FF"/>
-          <w:sz w:val="18"/>
-          <w:szCs w:val="18"/>
-        </w:rPr>
-        <w:t>name</w:t>
-      </w:r>
-      <w:r>
-        <w:rPr>
-          <w:rFonts w:ascii="Courier New" w:eastAsia="Times New Roman" w:hAnsi="Courier New" w:cs="Courier New"/>
-          <w:b/>
-          <w:bCs/>
-          <w:color w:val="008000"/>
-          <w:sz w:val="18"/>
-          <w:szCs w:val="18"/>
-        </w:rPr>
-        <w:t>="dialogCornerRadius"</w:t>
-      </w:r>
-      <w:r>
-        <w:rPr>
-          <w:rFonts w:ascii="Courier New" w:eastAsia="Times New Roman" w:hAnsi="Courier New" w:cs="Courier New"/>
-          <w:color w:val="000000"/>
-          <w:sz w:val="18"/>
-          <w:szCs w:val="18"/>
-        </w:rPr>
-        <w:t>&gt;?android:attr/dialogCornerRadius&lt;/</w:t>
-      </w:r>
-      <w:r>
-        <w:rPr>
-          <w:rFonts w:ascii="Courier New" w:eastAsia="Times New Roman" w:hAnsi="Courier New" w:cs="Courier New"/>
-          <w:b/>
-          <w:bCs/>
-          <w:color w:val="000080"/>
-          <w:sz w:val="18"/>
-          <w:szCs w:val="18"/>
-        </w:rPr>
-        <w:t>item</w:t>
-      </w:r>
-      <w:r>
-        <w:rPr>
-          <w:rFonts w:ascii="Courier New" w:eastAsia="Times New Roman" w:hAnsi="Courier New" w:cs="Courier New"/>
-          <w:color w:val="000000"/>
-          <w:sz w:val="18"/>
-          <w:szCs w:val="18"/>
-        </w:rPr>
-        <w:t>&gt;</w:t>
-      </w:r>
-      <w:r>
-        <w:rPr>
-          <w:rFonts w:ascii="Courier New" w:eastAsia="Times New Roman" w:hAnsi="Courier New" w:cs="Courier New"/>
-          <w:color w:val="000000"/>
-          <w:sz w:val="18"/>
-          <w:szCs w:val="18"/>
-        </w:rPr>
-        <w:br/>
-        <w:t>&lt;/</w:t>
-      </w:r>
-      <w:r>
-        <w:rPr>
-          <w:rFonts w:ascii="Courier New" w:eastAsia="Times New Roman" w:hAnsi="Courier New" w:cs="Courier New"/>
-          <w:b/>
-          <w:bCs/>
-          <w:color w:val="000080"/>
-          <w:sz w:val="18"/>
-          <w:szCs w:val="18"/>
-        </w:rPr>
-        <w:t>style</w:t>
-      </w:r>
-      <w:r>
-        <w:rPr>
-          <w:rFonts w:ascii="Courier New" w:eastAsia="Times New Roman" w:hAnsi="Courier New" w:cs="Courier New"/>
-          <w:color w:val="000000"/>
-          <w:sz w:val="18"/>
-          <w:szCs w:val="18"/>
-        </w:rPr>
-        <w:t>&gt;</w:t>
-      </w:r>
-      <w:r>
-        <w:rPr>
-          <w:rFonts w:ascii="Courier New" w:eastAsia="Times New Roman" w:hAnsi="Courier New" w:cs="Courier New"/>
-          <w:color w:val="000000"/>
-          <w:sz w:val="18"/>
-          <w:szCs w:val="18"/>
-        </w:rPr>
-        <w:br/>
-        <w:t>&lt;</w:t>
-      </w:r>
-      <w:r>
-        <w:rPr>
-          <w:rFonts w:ascii="Courier New" w:eastAsia="Times New Roman" w:hAnsi="Courier New" w:cs="Courier New"/>
-          <w:b/>
-          <w:bCs/>
-          <w:color w:val="000080"/>
-          <w:sz w:val="18"/>
-          <w:szCs w:val="18"/>
-        </w:rPr>
-        <w:t xml:space="preserve">style </w:t>
-      </w:r>
-      <w:r>
-        <w:rPr>
-          <w:rFonts w:ascii="Courier New" w:eastAsia="Times New Roman" w:hAnsi="Courier New" w:cs="Courier New"/>
-          <w:b/>
-          <w:bCs/>
-          <w:color w:val="0000FF"/>
-          <w:sz w:val="18"/>
-          <w:szCs w:val="18"/>
-        </w:rPr>
-        <w:t>name</w:t>
-      </w:r>
-      <w:r>
-        <w:rPr>
-          <w:rFonts w:ascii="Courier New" w:eastAsia="Times New Roman" w:hAnsi="Courier New" w:cs="Courier New"/>
-          <w:b/>
-          <w:bCs/>
-          <w:color w:val="008000"/>
-          <w:sz w:val="18"/>
-          <w:szCs w:val="18"/>
-        </w:rPr>
-        <w:t xml:space="preserve">="Base.V28.Theme.AppCompat.Light" </w:t>
-      </w:r>
-      <w:r>
-        <w:rPr>
-          <w:rFonts w:ascii="Courier New" w:eastAsia="Times New Roman" w:hAnsi="Courier New" w:cs="Courier New"/>
-          <w:b/>
-          <w:bCs/>
-          <w:color w:val="0000FF"/>
-          <w:sz w:val="18"/>
-          <w:szCs w:val="18"/>
-        </w:rPr>
-        <w:t>parent</w:t>
-      </w:r>
-      <w:r>
-        <w:rPr>
-          <w:rFonts w:ascii="Courier New" w:eastAsia="Times New Roman" w:hAnsi="Courier New" w:cs="Courier New"/>
-          <w:b/>
-          <w:bCs/>
-          <w:color w:val="008000"/>
-          <w:sz w:val="18"/>
-          <w:szCs w:val="18"/>
-        </w:rPr>
-        <w:t>="Base.V26.Theme.AppCompat.Light"</w:t>
-      </w:r>
-      <w:r>
-        <w:rPr>
-          <w:rFonts w:ascii="Courier New" w:eastAsia="Times New Roman" w:hAnsi="Courier New" w:cs="Courier New"/>
-          <w:color w:val="000000"/>
-          <w:sz w:val="18"/>
-          <w:szCs w:val="18"/>
-        </w:rPr>
-        <w:t>&gt;</w:t>
-      </w:r>
-      <w:r>
-        <w:rPr>
-          <w:rFonts w:ascii="Courier New" w:eastAsia="Times New Roman" w:hAnsi="Courier New" w:cs="Courier New"/>
-          <w:color w:val="000000"/>
-          <w:sz w:val="18"/>
-          <w:szCs w:val="18"/>
-        </w:rPr>
-        <w:br/>
-        <w:t xml:space="preserve">    </w:t>
-      </w:r>
-      <w:r>
-        <w:rPr>
-          <w:rFonts w:ascii="Courier New" w:eastAsia="Times New Roman" w:hAnsi="Courier New" w:cs="Courier New"/>
-          <w:i/>
-          <w:iCs/>
-          <w:color w:val="808080"/>
-          <w:sz w:val="18"/>
-          <w:szCs w:val="18"/>
-        </w:rPr>
-        <w:t>&lt;!-- We can use the platform styles on API 28+ --&gt;</w:t>
-      </w:r>
-      <w:r>
-        <w:rPr>
-          <w:rFonts w:ascii="Courier New" w:eastAsia="Times New Roman" w:hAnsi="Courier New" w:cs="Courier New"/>
-          <w:i/>
-          <w:iCs/>
-          <w:color w:val="808080"/>
-          <w:sz w:val="18"/>
-          <w:szCs w:val="18"/>
-        </w:rPr>
-        <w:br/>
-        <w:t xml:space="preserve">    </w:t>
-      </w:r>
-      <w:r>
-        <w:rPr>
-          <w:rFonts w:ascii="Courier New" w:eastAsia="Times New Roman" w:hAnsi="Courier New" w:cs="Courier New"/>
-          <w:color w:val="000000"/>
-          <w:sz w:val="18"/>
-          <w:szCs w:val="18"/>
-        </w:rPr>
-        <w:t>&lt;</w:t>
-      </w:r>
-      <w:r>
-        <w:rPr>
-          <w:rFonts w:ascii="Courier New" w:eastAsia="Times New Roman" w:hAnsi="Courier New" w:cs="Courier New"/>
-          <w:b/>
-          <w:bCs/>
-          <w:color w:val="000080"/>
-          <w:sz w:val="18"/>
-          <w:szCs w:val="18"/>
-        </w:rPr>
-        <w:t xml:space="preserve">item </w:t>
-      </w:r>
-      <w:r>
-        <w:rPr>
-          <w:rFonts w:ascii="Courier New" w:eastAsia="Times New Roman" w:hAnsi="Courier New" w:cs="Courier New"/>
-          <w:b/>
-          <w:bCs/>
-          <w:color w:val="0000FF"/>
-          <w:sz w:val="18"/>
-          <w:szCs w:val="18"/>
-        </w:rPr>
-        <w:t>name</w:t>
-      </w:r>
-      <w:r>
-        <w:rPr>
-          <w:rFonts w:ascii="Courier New" w:eastAsia="Times New Roman" w:hAnsi="Courier New" w:cs="Courier New"/>
-          <w:b/>
-          <w:bCs/>
-          <w:color w:val="008000"/>
-          <w:sz w:val="18"/>
-          <w:szCs w:val="18"/>
-        </w:rPr>
-        <w:t>="dialogCornerRadius"</w:t>
-      </w:r>
-      <w:r>
-        <w:rPr>
-          <w:rFonts w:ascii="Courier New" w:eastAsia="Times New Roman" w:hAnsi="Courier New" w:cs="Courier New"/>
-          <w:color w:val="000000"/>
-          <w:sz w:val="18"/>
-          <w:szCs w:val="18"/>
-        </w:rPr>
-        <w:t>&gt;?android:attr/dialogCornerRadius&lt;/</w:t>
-      </w:r>
-      <w:r>
-        <w:rPr>
-          <w:rFonts w:ascii="Courier New" w:eastAsia="Times New Roman" w:hAnsi="Courier New" w:cs="Courier New"/>
-          <w:b/>
-          <w:bCs/>
-          <w:color w:val="000080"/>
-          <w:sz w:val="18"/>
-          <w:szCs w:val="18"/>
-        </w:rPr>
-        <w:t>item</w:t>
-      </w:r>
-      <w:r>
-        <w:rPr>
-          <w:rFonts w:ascii="Courier New" w:eastAsia="Times New Roman" w:hAnsi="Courier New" w:cs="Courier New"/>
-          <w:color w:val="000000"/>
-          <w:sz w:val="18"/>
-          <w:szCs w:val="18"/>
-        </w:rPr>
-        <w:t>&gt;</w:t>
-      </w:r>
-      <w:r>
-        <w:rPr>
-          <w:rFonts w:ascii="Courier New" w:eastAsia="Times New Roman" w:hAnsi="Courier New" w:cs="Courier New"/>
-          <w:color w:val="000000"/>
-          <w:sz w:val="18"/>
-          <w:szCs w:val="18"/>
-        </w:rPr>
-        <w:br/>
-        <w:t>&lt;/</w:t>
-      </w:r>
-      <w:r>
-        <w:rPr>
-          <w:rFonts w:ascii="Courier New" w:eastAsia="Times New Roman" w:hAnsi="Courier New" w:cs="Courier New"/>
-          <w:b/>
-          <w:bCs/>
-          <w:color w:val="000080"/>
-          <w:sz w:val="18"/>
-          <w:szCs w:val="18"/>
-        </w:rPr>
-        <w:t>style</w:t>
-      </w:r>
-      <w:r>
-        <w:rPr>
-          <w:rFonts w:ascii="Courier New" w:eastAsia="Times New Roman" w:hAnsi="Courier New" w:cs="Courier New"/>
-          <w:color w:val="000000"/>
-          <w:sz w:val="18"/>
-          <w:szCs w:val="18"/>
-        </w:rPr>
-        <w:t>&gt;</w:t>
-      </w:r>
-    </w:p>
-    <w:p/>
-    <w:p/>
-    <w:p>
-      <w:pPr>
-        <w:pStyle w:val="HTMLPreformatted"/>
-        <w:shd w:val="clear" w:color="auto" w:fill="FFFFFF"/>
-        <w:rPr>
-          <w:color w:val="000000"/>
-          <w:sz w:val="18"/>
-          <w:szCs w:val="18"/>
-        </w:rPr>
-      </w:pPr>
-      <w:r>
-        <w:rPr>
-          <w:color w:val="000000"/>
-          <w:sz w:val="18"/>
-          <w:szCs w:val="18"/>
-        </w:rPr>
-        <w:t>&lt;</w:t>
-      </w:r>
-      <w:r>
-        <w:rPr>
-          <w:b/>
-          <w:bCs/>
-          <w:color w:val="000080"/>
-          <w:sz w:val="18"/>
-          <w:szCs w:val="18"/>
-        </w:rPr>
-        <w:t xml:space="preserve">style </w:t>
-      </w:r>
-      <w:r>
-        <w:rPr>
-          <w:b/>
-          <w:bCs/>
-          <w:color w:val="0000FF"/>
-          <w:sz w:val="18"/>
-          <w:szCs w:val="18"/>
-        </w:rPr>
-        <w:t>name</w:t>
-      </w:r>
-      <w:r>
-        <w:rPr>
-          <w:b/>
-          <w:bCs/>
-          <w:color w:val="008000"/>
-          <w:sz w:val="18"/>
-          <w:szCs w:val="18"/>
-        </w:rPr>
-        <w:t>="</w:t>
-      </w:r>
-      <w:proofErr w:type="spellStart"/>
-      <w:r>
-        <w:rPr>
-          <w:b/>
-          <w:bCs/>
-          <w:color w:val="008000"/>
-          <w:sz w:val="18"/>
-          <w:szCs w:val="18"/>
-        </w:rPr>
-        <w:t>Base.Theme.AppCompat</w:t>
-      </w:r>
-      <w:proofErr w:type="spellEnd"/>
-      <w:r>
-        <w:rPr>
-          <w:b/>
-          <w:bCs/>
-          <w:color w:val="008000"/>
-          <w:sz w:val="18"/>
-          <w:szCs w:val="18"/>
-        </w:rPr>
-        <w:t xml:space="preserve">" </w:t>
-      </w:r>
-      <w:r>
-        <w:rPr>
-          <w:b/>
-          <w:bCs/>
-          <w:color w:val="0000FF"/>
-          <w:sz w:val="18"/>
-          <w:szCs w:val="18"/>
-        </w:rPr>
-        <w:t>parent</w:t>
-      </w:r>
-      <w:r>
-        <w:rPr>
-          <w:b/>
-          <w:bCs/>
-          <w:color w:val="008000"/>
-          <w:sz w:val="18"/>
-          <w:szCs w:val="18"/>
-        </w:rPr>
-        <w:t>="Base.V28.Theme.AppCompat"</w:t>
-      </w:r>
-      <w:r>
-        <w:rPr>
-          <w:color w:val="000000"/>
-          <w:sz w:val="18"/>
-          <w:szCs w:val="18"/>
-        </w:rPr>
-        <w:t>/&gt;</w:t>
-      </w:r>
-      <w:r>
-        <w:rPr>
-          <w:color w:val="000000"/>
-          <w:sz w:val="18"/>
-          <w:szCs w:val="18"/>
-        </w:rPr>
-        <w:br/>
-        <w:t>&lt;</w:t>
-      </w:r>
-      <w:r>
-        <w:rPr>
-          <w:b/>
-          <w:bCs/>
-          <w:color w:val="000080"/>
-          <w:sz w:val="18"/>
-          <w:szCs w:val="18"/>
-        </w:rPr>
-        <w:t xml:space="preserve">style </w:t>
-      </w:r>
-      <w:r>
-        <w:rPr>
-          <w:b/>
-          <w:bCs/>
-          <w:color w:val="0000FF"/>
-          <w:sz w:val="18"/>
-          <w:szCs w:val="18"/>
-        </w:rPr>
-        <w:t>name</w:t>
-      </w:r>
-      <w:r>
-        <w:rPr>
-          <w:b/>
-          <w:bCs/>
-          <w:color w:val="008000"/>
-          <w:sz w:val="18"/>
-          <w:szCs w:val="18"/>
-        </w:rPr>
-        <w:t>="</w:t>
-      </w:r>
-      <w:proofErr w:type="spellStart"/>
-      <w:r>
-        <w:rPr>
-          <w:b/>
-          <w:bCs/>
-          <w:color w:val="008000"/>
-          <w:sz w:val="18"/>
-          <w:szCs w:val="18"/>
-        </w:rPr>
-        <w:t>Base.Theme.AppCompat.Light</w:t>
-      </w:r>
-      <w:proofErr w:type="spellEnd"/>
-      <w:r>
-        <w:rPr>
-          <w:b/>
-          <w:bCs/>
-          <w:color w:val="008000"/>
-          <w:sz w:val="18"/>
-          <w:szCs w:val="18"/>
-        </w:rPr>
-        <w:t xml:space="preserve">" </w:t>
-      </w:r>
-      <w:r>
-        <w:rPr>
-          <w:b/>
-          <w:bCs/>
-          <w:color w:val="0000FF"/>
-          <w:sz w:val="18"/>
-          <w:szCs w:val="18"/>
-        </w:rPr>
-        <w:t>parent</w:t>
-      </w:r>
-      <w:r>
-        <w:rPr>
-          <w:b/>
-          <w:bCs/>
-          <w:color w:val="008000"/>
-          <w:sz w:val="18"/>
-          <w:szCs w:val="18"/>
-        </w:rPr>
-        <w:t>="Base.V28.Theme.AppCompat.Light"</w:t>
-      </w:r>
-      <w:r>
-        <w:rPr>
-          <w:color w:val="000000"/>
-          <w:sz w:val="18"/>
-          <w:szCs w:val="18"/>
-        </w:rPr>
-        <w:t>/&gt;</w:t>
-      </w:r>
-      <w:r>
-        <w:rPr>
-          <w:color w:val="000000"/>
-          <w:sz w:val="18"/>
-          <w:szCs w:val="18"/>
-        </w:rPr>
-        <w:br/>
-        <w:t>&lt;</w:t>
-      </w:r>
-      <w:r>
-        <w:rPr>
-          <w:b/>
-          <w:bCs/>
-          <w:color w:val="000080"/>
-          <w:sz w:val="18"/>
-          <w:szCs w:val="18"/>
-        </w:rPr>
-        <w:t xml:space="preserve">style </w:t>
-      </w:r>
-      <w:r>
-        <w:rPr>
-          <w:b/>
-          <w:bCs/>
-          <w:color w:val="0000FF"/>
-          <w:sz w:val="18"/>
-          <w:szCs w:val="18"/>
-        </w:rPr>
-        <w:t>name</w:t>
-      </w:r>
-      <w:r>
-        <w:rPr>
-          <w:b/>
-          <w:bCs/>
-          <w:color w:val="008000"/>
-          <w:sz w:val="18"/>
-          <w:szCs w:val="18"/>
-        </w:rPr>
-        <w:t xml:space="preserve">="Base.V28.Theme.AppCompat" </w:t>
-      </w:r>
-      <w:r>
-        <w:rPr>
-          <w:b/>
-          <w:bCs/>
-          <w:color w:val="0000FF"/>
-          <w:sz w:val="18"/>
-          <w:szCs w:val="18"/>
-        </w:rPr>
-        <w:t>parent</w:t>
-      </w:r>
-      <w:r>
-        <w:rPr>
-          <w:b/>
-          <w:bCs/>
-          <w:color w:val="008000"/>
-          <w:sz w:val="18"/>
-          <w:szCs w:val="18"/>
-        </w:rPr>
-        <w:t>="Base.V26.Theme.AppCompat"</w:t>
-      </w:r>
-      <w:r>
-        <w:rPr>
-          <w:color w:val="000000"/>
-          <w:sz w:val="18"/>
-          <w:szCs w:val="18"/>
-        </w:rPr>
-        <w:t>&gt;</w:t>
-      </w:r>
-      <w:r>
-        <w:rPr>
-          <w:color w:val="000000"/>
-          <w:sz w:val="18"/>
-          <w:szCs w:val="18"/>
-        </w:rPr>
-        <w:br/>
-        <w:t xml:space="preserve">    </w:t>
-      </w:r>
-      <w:r>
-        <w:rPr>
-          <w:i/>
-          <w:iCs/>
-          <w:color w:val="808080"/>
-          <w:sz w:val="18"/>
-          <w:szCs w:val="18"/>
-        </w:rPr>
-        <w:t>&lt;!-- We can use the platform styles on API 28+ --&gt;</w:t>
-      </w:r>
-      <w:r>
-        <w:rPr>
-          <w:i/>
-          <w:iCs/>
-          <w:color w:val="808080"/>
-          <w:sz w:val="18"/>
-          <w:szCs w:val="18"/>
-        </w:rPr>
-        <w:br/>
-        <w:t xml:space="preserve">    </w:t>
-      </w:r>
-      <w:r>
-        <w:rPr>
-          <w:color w:val="000000"/>
-          <w:sz w:val="18"/>
-          <w:szCs w:val="18"/>
-        </w:rPr>
-        <w:t>&lt;</w:t>
-      </w:r>
-      <w:r>
-        <w:rPr>
-          <w:b/>
-          <w:bCs/>
-          <w:color w:val="000080"/>
-          <w:sz w:val="18"/>
-          <w:szCs w:val="18"/>
-        </w:rPr>
-        <w:t xml:space="preserve">item </w:t>
-      </w:r>
-      <w:r>
-        <w:rPr>
-          <w:b/>
-          <w:bCs/>
-          <w:color w:val="0000FF"/>
-          <w:sz w:val="18"/>
-          <w:szCs w:val="18"/>
-        </w:rPr>
-        <w:t>name</w:t>
-      </w:r>
-      <w:r>
-        <w:rPr>
-          <w:b/>
-          <w:bCs/>
-          <w:color w:val="008000"/>
-          <w:sz w:val="18"/>
-          <w:szCs w:val="18"/>
-        </w:rPr>
-        <w:t>="dialogCornerRadius"</w:t>
-      </w:r>
-      <w:r>
-        <w:rPr>
-          <w:color w:val="000000"/>
-          <w:sz w:val="18"/>
-          <w:szCs w:val="18"/>
-        </w:rPr>
-        <w:t>&gt;?android:attr/dialogCornerRadius&lt;/</w:t>
-      </w:r>
-      <w:r>
-        <w:rPr>
-          <w:b/>
-          <w:bCs/>
-          <w:color w:val="000080"/>
-          <w:sz w:val="18"/>
-          <w:szCs w:val="18"/>
-        </w:rPr>
-        <w:t>item</w:t>
-      </w:r>
-      <w:r>
-        <w:rPr>
-          <w:color w:val="000000"/>
-          <w:sz w:val="18"/>
-          <w:szCs w:val="18"/>
-        </w:rPr>
-        <w:t>&gt;</w:t>
-      </w:r>
-      <w:r>
-        <w:rPr>
-          <w:color w:val="000000"/>
-          <w:sz w:val="18"/>
-          <w:szCs w:val="18"/>
-        </w:rPr>
-        <w:br/>
-        <w:t>&lt;/</w:t>
-      </w:r>
-      <w:r>
-        <w:rPr>
-          <w:b/>
-          <w:bCs/>
-          <w:color w:val="000080"/>
-          <w:sz w:val="18"/>
-          <w:szCs w:val="18"/>
-        </w:rPr>
-        <w:t>style</w:t>
-      </w:r>
-      <w:r>
-        <w:rPr>
-          <w:color w:val="000000"/>
-          <w:sz w:val="18"/>
-          <w:szCs w:val="18"/>
-        </w:rPr>
-        <w:t>&gt;</w:t>
-      </w:r>
-      <w:r>
-        <w:rPr>
-          <w:color w:val="000000"/>
-          <w:sz w:val="18"/>
-          <w:szCs w:val="18"/>
-        </w:rPr>
-        <w:br/>
-        <w:t>&lt;</w:t>
-      </w:r>
-      <w:r>
-        <w:rPr>
-          <w:b/>
-          <w:bCs/>
-          <w:color w:val="000080"/>
-          <w:sz w:val="18"/>
-          <w:szCs w:val="18"/>
-        </w:rPr>
-        <w:t xml:space="preserve">style </w:t>
-      </w:r>
-      <w:r>
-        <w:rPr>
-          <w:b/>
-          <w:bCs/>
-          <w:color w:val="0000FF"/>
-          <w:sz w:val="18"/>
-          <w:szCs w:val="18"/>
-        </w:rPr>
-        <w:t>name</w:t>
-      </w:r>
-      <w:r>
-        <w:rPr>
-          <w:b/>
-          <w:bCs/>
-          <w:color w:val="008000"/>
-          <w:sz w:val="18"/>
-          <w:szCs w:val="18"/>
-        </w:rPr>
-        <w:t xml:space="preserve">="Base.V28.Theme.AppCompat.Light" </w:t>
-      </w:r>
-      <w:r>
-        <w:rPr>
-          <w:b/>
-          <w:bCs/>
-          <w:color w:val="0000FF"/>
-          <w:sz w:val="18"/>
-          <w:szCs w:val="18"/>
-        </w:rPr>
-        <w:t>parent</w:t>
-      </w:r>
-      <w:r>
-        <w:rPr>
-          <w:b/>
-          <w:bCs/>
-          <w:color w:val="008000"/>
-          <w:sz w:val="18"/>
-          <w:szCs w:val="18"/>
-        </w:rPr>
-        <w:t>="Base.V26.Theme.AppCompat.Light"</w:t>
-      </w:r>
-      <w:r>
-        <w:rPr>
-          <w:color w:val="000000"/>
-          <w:sz w:val="18"/>
-          <w:szCs w:val="18"/>
-        </w:rPr>
-        <w:t>&gt;</w:t>
-      </w:r>
-      <w:r>
-        <w:rPr>
-          <w:color w:val="000000"/>
-          <w:sz w:val="18"/>
-          <w:szCs w:val="18"/>
-        </w:rPr>
-        <w:br/>
-        <w:t xml:space="preserve">    </w:t>
-      </w:r>
-      <w:r>
-        <w:rPr>
-          <w:i/>
-          <w:iCs/>
-          <w:color w:val="808080"/>
-          <w:sz w:val="18"/>
-          <w:szCs w:val="18"/>
-        </w:rPr>
-        <w:t>&lt;!-- We can use the platform styles on API 28+ --&gt;</w:t>
-      </w:r>
-      <w:r>
-        <w:rPr>
-          <w:i/>
-          <w:iCs/>
-          <w:color w:val="808080"/>
-          <w:sz w:val="18"/>
-          <w:szCs w:val="18"/>
-        </w:rPr>
-        <w:br/>
-        <w:t xml:space="preserve">    </w:t>
-      </w:r>
-      <w:r>
-        <w:rPr>
-          <w:color w:val="000000"/>
-          <w:sz w:val="18"/>
-          <w:szCs w:val="18"/>
-        </w:rPr>
-        <w:t>&lt;</w:t>
-      </w:r>
-      <w:r>
-        <w:rPr>
-          <w:b/>
-          <w:bCs/>
-          <w:color w:val="000080"/>
-          <w:sz w:val="18"/>
-          <w:szCs w:val="18"/>
-        </w:rPr>
-        <w:t xml:space="preserve">item </w:t>
-      </w:r>
-      <w:r>
-        <w:rPr>
-          <w:b/>
-          <w:bCs/>
-          <w:color w:val="0000FF"/>
-          <w:sz w:val="18"/>
-          <w:szCs w:val="18"/>
-        </w:rPr>
-        <w:t>name</w:t>
-      </w:r>
-      <w:r>
-        <w:rPr>
-          <w:b/>
-          <w:bCs/>
-          <w:color w:val="008000"/>
-          <w:sz w:val="18"/>
-          <w:szCs w:val="18"/>
-        </w:rPr>
-        <w:t>="dialogCornerRadius"</w:t>
-      </w:r>
-      <w:r>
-        <w:rPr>
-          <w:color w:val="000000"/>
-          <w:sz w:val="18"/>
-          <w:szCs w:val="18"/>
-        </w:rPr>
-        <w:t>&gt;?android:attr/dialogCornerRadius&lt;/</w:t>
-      </w:r>
-      <w:r>
-        <w:rPr>
-          <w:b/>
-          <w:bCs/>
-          <w:color w:val="000080"/>
-          <w:sz w:val="18"/>
-          <w:szCs w:val="18"/>
-        </w:rPr>
-        <w:t>item</w:t>
-      </w:r>
-      <w:r>
-        <w:rPr>
-          <w:color w:val="000000"/>
-          <w:sz w:val="18"/>
-          <w:szCs w:val="18"/>
-        </w:rPr>
-        <w:t>&gt;</w:t>
-      </w:r>
-      <w:r>
-        <w:rPr>
-          <w:color w:val="000000"/>
-          <w:sz w:val="18"/>
-          <w:szCs w:val="18"/>
-        </w:rPr>
-        <w:br/>
-        <w:t>&lt;/</w:t>
-      </w:r>
-      <w:r>
-        <w:rPr>
-          <w:b/>
-          <w:bCs/>
-          <w:color w:val="000080"/>
-          <w:sz w:val="18"/>
-          <w:szCs w:val="18"/>
-        </w:rPr>
-        <w:t>style</w:t>
-      </w:r>
-      <w:r>
-        <w:rPr>
-          <w:color w:val="000000"/>
-          <w:sz w:val="18"/>
-          <w:szCs w:val="18"/>
-        </w:rPr>
-        <w:t>&gt;</w:t>
-      </w:r>
-    </w:p>
     <w:p/>
     <w:sectPr>
       <w:pgSz w:w="12240" w:h="15840"/>
@@ -2507,7 +1567,7 @@
         <w:rFonts w:ascii="Symbol" w:hAnsi="Symbol" w:hint="default"/>
       </w:rPr>
     </w:lvl>
-    <w:lvl w:ilvl="1" w:tplc="04090003" w:tentative="1">
+    <w:lvl w:ilvl="1" w:tplc="04090003">
       <w:start w:val="1"/>
       <w:numFmt w:val="bullet"/>
       <w:lvlText w:val="o"/>

</xml_diff>

<commit_message>
Implemented file extract from IMD file
</commit_message>
<xml_diff>
--- a/H8D Utility Changes.docx
+++ b/H8D Utility Changes.docx
@@ -57,15 +57,7 @@
         </w:numPr>
       </w:pPr>
       <w:r>
-        <w:t xml:space="preserve">Added try/catch to </w:t>
-      </w:r>
-      <w:proofErr w:type="spellStart"/>
-      <w:r>
-        <w:t>ReadCPMDir</w:t>
-      </w:r>
-      <w:proofErr w:type="spellEnd"/>
-      <w:r>
-        <w:t xml:space="preserve"> Entry for empty images</w:t>
+        <w:t>Added try/catch to ReadCPMDir Entry for empty images</w:t>
       </w:r>
     </w:p>
     <w:p>
@@ -113,15 +105,7 @@
         </w:numPr>
       </w:pPr>
       <w:r>
-        <w:t xml:space="preserve">Changed from </w:t>
-      </w:r>
-      <w:proofErr w:type="spellStart"/>
-      <w:r>
-        <w:t>ASCIIencoding</w:t>
-      </w:r>
-      <w:proofErr w:type="spellEnd"/>
-      <w:r>
-        <w:t xml:space="preserve"> to UTF8Encoding to deal with ASCII chars with bit 7 set high being encoded as ‘?’ instead of the proper character</w:t>
+        <w:t>Changed from ASCIIencoding to UTF8Encoding to deal with ASCII chars with bit 7 set high being encoded as ‘?’ instead of the proper character</w:t>
       </w:r>
     </w:p>
     <w:p>
@@ -169,15 +153,7 @@
         </w:numPr>
       </w:pPr>
       <w:r>
-        <w:t>Added .</w:t>
-      </w:r>
-      <w:proofErr w:type="spellStart"/>
-      <w:r>
-        <w:t>imd</w:t>
-      </w:r>
-      <w:proofErr w:type="spellEnd"/>
-      <w:r>
-        <w:t xml:space="preserve"> file read capability</w:t>
+        <w:t>Added .imd file read capability</w:t>
       </w:r>
       <w:r>
         <w:t xml:space="preserve"> to convert to H37 format</w:t>
@@ -191,23 +167,54 @@
           <w:numId w:val="1"/>
         </w:numPr>
       </w:pPr>
-    </w:p>
-    <w:p>
-      <w:pPr>
-        <w:pStyle w:val="ListParagraph"/>
-        <w:numPr>
-          <w:ilvl w:val="0"/>
+      <w:r>
+        <w:t>Version 1.8</w:t>
+      </w:r>
+    </w:p>
+    <w:p>
+      <w:pPr>
+        <w:pStyle w:val="ListParagraph"/>
+        <w:numPr>
+          <w:ilvl w:val="1"/>
           <w:numId w:val="1"/>
         </w:numPr>
       </w:pPr>
       <w:r>
-        <w:t xml:space="preserve">Updated </w:t>
-      </w:r>
-      <w:proofErr w:type="spellStart"/>
-      <w:r>
-        <w:t>CPMFile</w:t>
-      </w:r>
-      <w:proofErr w:type="spellEnd"/>
+        <w:t xml:space="preserve">Added try catch to SYx </w:t>
+      </w:r>
+      <w:r>
+        <w:t xml:space="preserve">door </w:t>
+      </w:r>
+      <w:r>
+        <w:t>buttons in the emulator</w:t>
+      </w:r>
+    </w:p>
+    <w:p>
+      <w:pPr>
+        <w:pStyle w:val="ListParagraph"/>
+        <w:numPr>
+          <w:ilvl w:val="1"/>
+          <w:numId w:val="1"/>
+        </w:numPr>
+      </w:pPr>
+      <w:r>
+        <w:t>Add file extract for CP/M files in .IMD images</w:t>
+      </w:r>
+      <w:bookmarkStart w:id="0" w:name="_GoBack"/>
+      <w:bookmarkEnd w:id="0"/>
+    </w:p>
+    <w:p>
+      <w:pPr>
+        <w:ind w:left="360"/>
+      </w:pPr>
+    </w:p>
+    <w:p>
+      <w:pPr>
+        <w:ind w:left="360"/>
+      </w:pPr>
+      <w:r>
+        <w:t>Updated CPMFile</w:t>
+      </w:r>
       <w:r>
         <w:t xml:space="preserve"> code</w:t>
       </w:r>
@@ -326,21 +333,21 @@
         <w:spacing w:after="0"/>
       </w:pPr>
       <w:r>
-        <w:t xml:space="preserve">Catalog </w:t>
-      </w:r>
-      <w:proofErr w:type="gramStart"/>
-      <w:r>
-        <w:t xml:space="preserve">-  </w:t>
-      </w:r>
-      <w:r>
+        <w:t xml:space="preserve">Catalog -  </w:t>
+      </w:r>
+      <w:r>
+        <w:rPr>
+          <w:b/>
+          <w:bCs/>
+        </w:rPr>
         <w:t>b</w:t>
       </w:r>
       <w:r>
-        <w:t>utton</w:t>
-      </w:r>
-      <w:proofErr w:type="gramEnd"/>
-      <w:r>
-        <w:t>2</w:t>
+        <w:rPr>
+          <w:b/>
+          <w:bCs/>
+        </w:rPr>
+        <w:t>utton2</w:t>
       </w:r>
       <w:r>
         <w:t xml:space="preserve"> line 253 </w:t>
@@ -356,21 +363,8 @@
         <w:spacing w:after="0"/>
       </w:pPr>
       <w:r>
-        <w:t xml:space="preserve">Global var </w:t>
-      </w:r>
-      <w:proofErr w:type="spellStart"/>
-      <w:r>
-        <w:t>FileCount</w:t>
-      </w:r>
-      <w:proofErr w:type="spellEnd"/>
-      <w:r>
-        <w:t xml:space="preserve">, </w:t>
-      </w:r>
-      <w:proofErr w:type="spellStart"/>
-      <w:r>
-        <w:t>TotalSize</w:t>
-      </w:r>
-      <w:proofErr w:type="spellEnd"/>
+        <w:t>Global var FileCount, TotalSize</w:t>
+      </w:r>
     </w:p>
     <w:p>
       <w:pPr>
@@ -381,18 +375,8 @@
         </w:numPr>
         <w:spacing w:after="0"/>
       </w:pPr>
-      <w:proofErr w:type="spellStart"/>
-      <w:proofErr w:type="gramStart"/>
-      <w:r>
-        <w:t>ReadCPMImage</w:t>
-      </w:r>
-      <w:proofErr w:type="spellEnd"/>
-      <w:r>
-        <w:t>(</w:t>
-      </w:r>
-      <w:proofErr w:type="gramEnd"/>
-      <w:r>
-        <w:t>) line 645</w:t>
+      <w:r>
+        <w:t>ReadCPMImage() line 645</w:t>
       </w:r>
     </w:p>
     <w:p>
@@ -404,18 +388,8 @@
         </w:numPr>
         <w:spacing w:after="0"/>
       </w:pPr>
-      <w:proofErr w:type="spellStart"/>
-      <w:proofErr w:type="gramStart"/>
-      <w:r>
-        <w:t>ReadCPMDirEntry</w:t>
-      </w:r>
-      <w:proofErr w:type="spellEnd"/>
-      <w:r>
-        <w:t>(</w:t>
-      </w:r>
-      <w:proofErr w:type="gramEnd"/>
-      <w:r>
-        <w:t>) line 715</w:t>
+      <w:r>
+        <w:t>ReadCPMDirEntry() line 715</w:t>
       </w:r>
     </w:p>
     <w:p>
@@ -429,9 +403,17 @@
           <w:sz w:val="19"/>
           <w:szCs w:val="19"/>
         </w:rPr>
-        <w:t>(listBox1.Items[</w:t>
-      </w:r>
-      <w:proofErr w:type="spellStart"/>
+        <w:t>(listBox1.Items[i].ToString().Contains(</w:t>
+      </w:r>
+      <w:r>
+        <w:rPr>
+          <w:rFonts w:ascii="Consolas" w:hAnsi="Consolas" w:cs="Consolas"/>
+          <w:color w:val="A31515"/>
+          <w:sz w:val="19"/>
+          <w:szCs w:val="19"/>
+        </w:rPr>
+        <w:t>".H8D"</w:t>
+      </w:r>
       <w:r>
         <w:rPr>
           <w:rFonts w:ascii="Consolas" w:hAnsi="Consolas" w:cs="Consolas"/>
@@ -439,56 +421,6 @@
           <w:sz w:val="19"/>
           <w:szCs w:val="19"/>
         </w:rPr>
-        <w:t>i</w:t>
-      </w:r>
-      <w:proofErr w:type="spellEnd"/>
-      <w:proofErr w:type="gramStart"/>
-      <w:r>
-        <w:rPr>
-          <w:rFonts w:ascii="Consolas" w:hAnsi="Consolas" w:cs="Consolas"/>
-          <w:color w:val="000000"/>
-          <w:sz w:val="19"/>
-          <w:szCs w:val="19"/>
-        </w:rPr>
-        <w:t>].</w:t>
-      </w:r>
-      <w:proofErr w:type="spellStart"/>
-      <w:r>
-        <w:rPr>
-          <w:rFonts w:ascii="Consolas" w:hAnsi="Consolas" w:cs="Consolas"/>
-          <w:color w:val="000000"/>
-          <w:sz w:val="19"/>
-          <w:szCs w:val="19"/>
-        </w:rPr>
-        <w:t>ToString</w:t>
-      </w:r>
-      <w:proofErr w:type="spellEnd"/>
-      <w:proofErr w:type="gramEnd"/>
-      <w:r>
-        <w:rPr>
-          <w:rFonts w:ascii="Consolas" w:hAnsi="Consolas" w:cs="Consolas"/>
-          <w:color w:val="000000"/>
-          <w:sz w:val="19"/>
-          <w:szCs w:val="19"/>
-        </w:rPr>
-        <w:t>().Contains(</w:t>
-      </w:r>
-      <w:r>
-        <w:rPr>
-          <w:rFonts w:ascii="Consolas" w:hAnsi="Consolas" w:cs="Consolas"/>
-          <w:color w:val="A31515"/>
-          <w:sz w:val="19"/>
-          <w:szCs w:val="19"/>
-        </w:rPr>
-        <w:t>".H8D"</w:t>
-      </w:r>
-      <w:r>
-        <w:rPr>
-          <w:rFonts w:ascii="Consolas" w:hAnsi="Consolas" w:cs="Consolas"/>
-          <w:color w:val="000000"/>
-          <w:sz w:val="19"/>
-          <w:szCs w:val="19"/>
-        </w:rPr>
         <w:t>)</w:t>
       </w:r>
     </w:p>
@@ -540,7 +472,14 @@
         <w:spacing w:after="0"/>
       </w:pPr>
       <w:r>
-        <w:t>Extract = button7</w:t>
+        <w:t xml:space="preserve">Extract = </w:t>
+      </w:r>
+      <w:r>
+        <w:rPr>
+          <w:b/>
+          <w:bCs/>
+        </w:rPr>
+        <w:t>button7</w:t>
       </w:r>
       <w:r>
         <w:t xml:space="preserve"> </w:t>
@@ -569,7 +508,14 @@
         <w:spacing w:after="0"/>
       </w:pPr>
       <w:r>
-        <w:t>Add Button6</w:t>
+        <w:t xml:space="preserve">Add </w:t>
+      </w:r>
+      <w:r>
+        <w:rPr>
+          <w:b/>
+          <w:bCs/>
+        </w:rPr>
+        <w:t>Button6</w:t>
       </w:r>
     </w:p>
     <w:p>
@@ -591,16 +537,11 @@
       <w:pPr>
         <w:spacing w:after="0"/>
       </w:pPr>
-      <w:proofErr w:type="gramStart"/>
       <w:r>
         <w:t xml:space="preserve">Form4.cs  </w:t>
       </w:r>
       <w:r>
-        <w:t>ROM</w:t>
-      </w:r>
-      <w:proofErr w:type="gramEnd"/>
-      <w:r>
-        <w:t xml:space="preserve"> Boot</w:t>
+        <w:t>ROM Boot</w:t>
       </w:r>
       <w:r>
         <w:t xml:space="preserve"> </w:t>
@@ -620,15 +561,7 @@
         <w:t xml:space="preserve">Form4.cs </w:t>
       </w:r>
       <w:r>
-        <w:t xml:space="preserve">Function </w:t>
-      </w:r>
-      <w:proofErr w:type="spellStart"/>
-      <w:r>
-        <w:t>LoadROM</w:t>
-      </w:r>
-      <w:proofErr w:type="spellEnd"/>
-      <w:r>
-        <w:t xml:space="preserve"> line 1839</w:t>
+        <w:t>Function LoadROM line 1839</w:t>
       </w:r>
     </w:p>
     <w:p>
@@ -681,8 +614,6 @@
       <w:pPr>
         <w:spacing w:after="0"/>
       </w:pPr>
-      <w:bookmarkStart w:id="0" w:name="_GoBack"/>
-      <w:bookmarkEnd w:id="0"/>
     </w:p>
     <w:p>
       <w:pPr>
@@ -713,7 +644,6 @@
           <w:shd w:val="clear" w:color="auto" w:fill="FFFFFF"/>
         </w:rPr>
       </w:pPr>
-      <w:proofErr w:type="spellStart"/>
       <w:r>
         <w:rPr>
           <w:rFonts w:ascii="Arial" w:hAnsi="Arial" w:cs="Arial"/>
@@ -722,18 +652,7 @@
           <w:szCs w:val="20"/>
           <w:shd w:val="clear" w:color="auto" w:fill="FFFFFF"/>
         </w:rPr>
-        <w:t>diskdef</w:t>
-      </w:r>
-      <w:proofErr w:type="spellEnd"/>
-      <w:r>
-        <w:rPr>
-          <w:rFonts w:ascii="Arial" w:hAnsi="Arial" w:cs="Arial"/>
-          <w:color w:val="222222"/>
-          <w:sz w:val="20"/>
-          <w:szCs w:val="20"/>
-          <w:shd w:val="clear" w:color="auto" w:fill="FFFFFF"/>
-        </w:rPr>
-        <w:t> </w:t>
+        <w:t>diskdef </w:t>
       </w:r>
       <w:r>
         <w:rPr>
@@ -763,9 +682,17 @@
           <w:szCs w:val="20"/>
           <w:shd w:val="clear" w:color="auto" w:fill="FFFFFF"/>
         </w:rPr>
-        <w:t>   </w:t>
-      </w:r>
-      <w:proofErr w:type="spellStart"/>
+        <w:t>   seclen 256</w:t>
+      </w:r>
+      <w:r>
+        <w:rPr>
+          <w:rFonts w:ascii="Arial" w:hAnsi="Arial" w:cs="Arial"/>
+          <w:color w:val="222222"/>
+          <w:sz w:val="20"/>
+          <w:szCs w:val="20"/>
+        </w:rPr>
+        <w:br/>
+      </w:r>
       <w:r>
         <w:rPr>
           <w:rFonts w:ascii="Arial" w:hAnsi="Arial" w:cs="Arial"/>
@@ -774,9 +701,17 @@
           <w:szCs w:val="20"/>
           <w:shd w:val="clear" w:color="auto" w:fill="FFFFFF"/>
         </w:rPr>
-        <w:t>seclen</w:t>
-      </w:r>
-      <w:proofErr w:type="spellEnd"/>
+        <w:t>   tracks 40</w:t>
+      </w:r>
+      <w:r>
+        <w:rPr>
+          <w:rFonts w:ascii="Arial" w:hAnsi="Arial" w:cs="Arial"/>
+          <w:color w:val="222222"/>
+          <w:sz w:val="20"/>
+          <w:szCs w:val="20"/>
+        </w:rPr>
+        <w:br/>
+      </w:r>
       <w:r>
         <w:rPr>
           <w:rFonts w:ascii="Arial" w:hAnsi="Arial" w:cs="Arial"/>
@@ -785,7 +720,7 @@
           <w:szCs w:val="20"/>
           <w:shd w:val="clear" w:color="auto" w:fill="FFFFFF"/>
         </w:rPr>
-        <w:t xml:space="preserve"> 256</w:t>
+        <w:t>   sectrk 10</w:t>
       </w:r>
       <w:r>
         <w:rPr>
@@ -804,7 +739,7 @@
           <w:szCs w:val="20"/>
           <w:shd w:val="clear" w:color="auto" w:fill="FFFFFF"/>
         </w:rPr>
-        <w:t>   tracks 40</w:t>
+        <w:t>   blocksize 1024</w:t>
       </w:r>
       <w:r>
         <w:rPr>
@@ -823,9 +758,17 @@
           <w:szCs w:val="20"/>
           <w:shd w:val="clear" w:color="auto" w:fill="FFFFFF"/>
         </w:rPr>
-        <w:t>   </w:t>
-      </w:r>
-      <w:proofErr w:type="spellStart"/>
+        <w:t>   maxdir 32</w:t>
+      </w:r>
+      <w:r>
+        <w:rPr>
+          <w:rFonts w:ascii="Arial" w:hAnsi="Arial" w:cs="Arial"/>
+          <w:color w:val="222222"/>
+          <w:sz w:val="20"/>
+          <w:szCs w:val="20"/>
+        </w:rPr>
+        <w:br/>
+      </w:r>
       <w:r>
         <w:rPr>
           <w:rFonts w:ascii="Arial" w:hAnsi="Arial" w:cs="Arial"/>
@@ -834,9 +777,17 @@
           <w:szCs w:val="20"/>
           <w:shd w:val="clear" w:color="auto" w:fill="FFFFFF"/>
         </w:rPr>
-        <w:t>sectrk</w:t>
-      </w:r>
-      <w:proofErr w:type="spellEnd"/>
+        <w:t>   skew 4</w:t>
+      </w:r>
+      <w:r>
+        <w:rPr>
+          <w:rFonts w:ascii="Arial" w:hAnsi="Arial" w:cs="Arial"/>
+          <w:color w:val="222222"/>
+          <w:sz w:val="20"/>
+          <w:szCs w:val="20"/>
+        </w:rPr>
+        <w:br/>
+      </w:r>
       <w:r>
         <w:rPr>
           <w:rFonts w:ascii="Arial" w:hAnsi="Arial" w:cs="Arial"/>
@@ -845,7 +796,7 @@
           <w:szCs w:val="20"/>
           <w:shd w:val="clear" w:color="auto" w:fill="FFFFFF"/>
         </w:rPr>
-        <w:t xml:space="preserve"> 10</w:t>
+        <w:t>   boottrk 3</w:t>
       </w:r>
       <w:r>
         <w:rPr>
@@ -864,171 +815,7 @@
           <w:szCs w:val="20"/>
           <w:shd w:val="clear" w:color="auto" w:fill="FFFFFF"/>
         </w:rPr>
-        <w:t>   </w:t>
-      </w:r>
-      <w:proofErr w:type="spellStart"/>
-      <w:r>
-        <w:rPr>
-          <w:rFonts w:ascii="Arial" w:hAnsi="Arial" w:cs="Arial"/>
-          <w:color w:val="222222"/>
-          <w:sz w:val="20"/>
-          <w:szCs w:val="20"/>
-          <w:shd w:val="clear" w:color="auto" w:fill="FFFFFF"/>
-        </w:rPr>
-        <w:t>blocksize</w:t>
-      </w:r>
-      <w:proofErr w:type="spellEnd"/>
-      <w:r>
-        <w:rPr>
-          <w:rFonts w:ascii="Arial" w:hAnsi="Arial" w:cs="Arial"/>
-          <w:color w:val="222222"/>
-          <w:sz w:val="20"/>
-          <w:szCs w:val="20"/>
-          <w:shd w:val="clear" w:color="auto" w:fill="FFFFFF"/>
-        </w:rPr>
-        <w:t xml:space="preserve"> 1024</w:t>
-      </w:r>
-      <w:r>
-        <w:rPr>
-          <w:rFonts w:ascii="Arial" w:hAnsi="Arial" w:cs="Arial"/>
-          <w:color w:val="222222"/>
-          <w:sz w:val="20"/>
-          <w:szCs w:val="20"/>
-        </w:rPr>
-        <w:br/>
-      </w:r>
-      <w:r>
-        <w:rPr>
-          <w:rFonts w:ascii="Arial" w:hAnsi="Arial" w:cs="Arial"/>
-          <w:color w:val="222222"/>
-          <w:sz w:val="20"/>
-          <w:szCs w:val="20"/>
-          <w:shd w:val="clear" w:color="auto" w:fill="FFFFFF"/>
-        </w:rPr>
-        <w:t>   </w:t>
-      </w:r>
-      <w:proofErr w:type="spellStart"/>
-      <w:r>
-        <w:rPr>
-          <w:rFonts w:ascii="Arial" w:hAnsi="Arial" w:cs="Arial"/>
-          <w:color w:val="222222"/>
-          <w:sz w:val="20"/>
-          <w:szCs w:val="20"/>
-          <w:shd w:val="clear" w:color="auto" w:fill="FFFFFF"/>
-        </w:rPr>
-        <w:t>maxdir</w:t>
-      </w:r>
-      <w:proofErr w:type="spellEnd"/>
-      <w:r>
-        <w:rPr>
-          <w:rFonts w:ascii="Arial" w:hAnsi="Arial" w:cs="Arial"/>
-          <w:color w:val="222222"/>
-          <w:sz w:val="20"/>
-          <w:szCs w:val="20"/>
-          <w:shd w:val="clear" w:color="auto" w:fill="FFFFFF"/>
-        </w:rPr>
-        <w:t xml:space="preserve"> 32</w:t>
-      </w:r>
-      <w:r>
-        <w:rPr>
-          <w:rFonts w:ascii="Arial" w:hAnsi="Arial" w:cs="Arial"/>
-          <w:color w:val="222222"/>
-          <w:sz w:val="20"/>
-          <w:szCs w:val="20"/>
-        </w:rPr>
-        <w:br/>
-      </w:r>
-      <w:r>
-        <w:rPr>
-          <w:rFonts w:ascii="Arial" w:hAnsi="Arial" w:cs="Arial"/>
-          <w:color w:val="222222"/>
-          <w:sz w:val="20"/>
-          <w:szCs w:val="20"/>
-          <w:shd w:val="clear" w:color="auto" w:fill="FFFFFF"/>
-        </w:rPr>
-        <w:t>   skew 4</w:t>
-      </w:r>
-      <w:r>
-        <w:rPr>
-          <w:rFonts w:ascii="Arial" w:hAnsi="Arial" w:cs="Arial"/>
-          <w:color w:val="222222"/>
-          <w:sz w:val="20"/>
-          <w:szCs w:val="20"/>
-        </w:rPr>
-        <w:br/>
-      </w:r>
-      <w:r>
-        <w:rPr>
-          <w:rFonts w:ascii="Arial" w:hAnsi="Arial" w:cs="Arial"/>
-          <w:color w:val="222222"/>
-          <w:sz w:val="20"/>
-          <w:szCs w:val="20"/>
-          <w:shd w:val="clear" w:color="auto" w:fill="FFFFFF"/>
-        </w:rPr>
-        <w:t>   </w:t>
-      </w:r>
-      <w:proofErr w:type="spellStart"/>
-      <w:r>
-        <w:rPr>
-          <w:rFonts w:ascii="Arial" w:hAnsi="Arial" w:cs="Arial"/>
-          <w:color w:val="222222"/>
-          <w:sz w:val="20"/>
-          <w:szCs w:val="20"/>
-          <w:shd w:val="clear" w:color="auto" w:fill="FFFFFF"/>
-        </w:rPr>
-        <w:t>boottrk</w:t>
-      </w:r>
-      <w:proofErr w:type="spellEnd"/>
-      <w:r>
-        <w:rPr>
-          <w:rFonts w:ascii="Arial" w:hAnsi="Arial" w:cs="Arial"/>
-          <w:color w:val="222222"/>
-          <w:sz w:val="20"/>
-          <w:szCs w:val="20"/>
-          <w:shd w:val="clear" w:color="auto" w:fill="FFFFFF"/>
-        </w:rPr>
-        <w:t xml:space="preserve"> 3</w:t>
-      </w:r>
-      <w:r>
-        <w:rPr>
-          <w:rFonts w:ascii="Arial" w:hAnsi="Arial" w:cs="Arial"/>
-          <w:color w:val="222222"/>
-          <w:sz w:val="20"/>
-          <w:szCs w:val="20"/>
-        </w:rPr>
-        <w:br/>
-      </w:r>
-      <w:r>
-        <w:rPr>
-          <w:rFonts w:ascii="Arial" w:hAnsi="Arial" w:cs="Arial"/>
-          <w:color w:val="222222"/>
-          <w:sz w:val="20"/>
-          <w:szCs w:val="20"/>
-          <w:shd w:val="clear" w:color="auto" w:fill="FFFFFF"/>
-        </w:rPr>
-        <w:t>   </w:t>
-      </w:r>
-      <w:proofErr w:type="spellStart"/>
-      <w:r>
-        <w:rPr>
-          <w:rFonts w:ascii="Arial" w:hAnsi="Arial" w:cs="Arial"/>
-          <w:color w:val="222222"/>
-          <w:sz w:val="20"/>
-          <w:szCs w:val="20"/>
-          <w:shd w:val="clear" w:color="auto" w:fill="FFFFFF"/>
-        </w:rPr>
-        <w:t>os</w:t>
-      </w:r>
-      <w:proofErr w:type="spellEnd"/>
-      <w:r>
-        <w:rPr>
-          <w:rFonts w:ascii="Arial" w:hAnsi="Arial" w:cs="Arial"/>
-          <w:color w:val="222222"/>
-          <w:sz w:val="20"/>
-          <w:szCs w:val="20"/>
-          <w:shd w:val="clear" w:color="auto" w:fill="FFFFFF"/>
-        </w:rPr>
-        <w:t xml:space="preserve"> 2.2</w:t>
+        <w:t>   os 2.2</w:t>
       </w:r>
     </w:p>
     <w:p>
@@ -1300,13 +1087,8 @@
       <w:pPr>
         <w:spacing w:after="0"/>
       </w:pPr>
-      <w:proofErr w:type="spellStart"/>
-      <w:r>
-        <w:t>ReadCPMImage</w:t>
-      </w:r>
-      <w:proofErr w:type="spellEnd"/>
-      <w:r>
-        <w:t xml:space="preserve"> counts on directory entries being sequential</w:t>
+      <w:r>
+        <w:t>ReadCPMImage counts on directory entries being sequential</w:t>
       </w:r>
     </w:p>
     <w:p/>
@@ -1415,15 +1197,7 @@
     <w:p/>
     <w:p>
       <w:r>
-        <w:t xml:space="preserve">I've completed my fist set of updates to the H8DUtility and attached a zip file with the exe file. The changes are listed below. Please let me know if you try it out and if (when) you encounter a </w:t>
-      </w:r>
-      <w:proofErr w:type="gramStart"/>
-      <w:r>
-        <w:t>problem..</w:t>
-      </w:r>
-      <w:proofErr w:type="gramEnd"/>
-      <w:r>
-        <w:t xml:space="preserve"> I still need to add comments to my code and clean up a few things, so I'll release the code a little bit later. As this was my first C# coding experience, there was a lot of learning on my part. "The Programmers CP/M Handbook" was invaluable.</w:t>
+        <w:t>I've completed my fist set of updates to the H8DUtility and attached a zip file with the exe file. The changes are listed below. Please let me know if you try it out and if (when) you encounter a problem.. I still need to add comments to my code and clean up a few things, so I'll release the code a little bit later. As this was my first C# coding experience, there was a lot of learning on my part. "The Programmers CP/M Handbook" was invaluable.</w:t>
       </w:r>
     </w:p>
     <w:p/>
@@ -1451,15 +1225,7 @@
       </w:r>
       <w:r>
         <w:tab/>
-        <w:t xml:space="preserve">Added try/catch to </w:t>
-      </w:r>
-      <w:proofErr w:type="spellStart"/>
-      <w:r>
-        <w:t>ReadCPMDir</w:t>
-      </w:r>
-      <w:proofErr w:type="spellEnd"/>
-      <w:r>
-        <w:t xml:space="preserve"> Entry for empty images</w:t>
+        <w:t>Added try/catch to ReadCPMDir Entry for empty images</w:t>
       </w:r>
     </w:p>
     <w:p>
@@ -1496,15 +1262,7 @@
       </w:r>
       <w:r>
         <w:tab/>
-        <w:t xml:space="preserve">Changed from </w:t>
-      </w:r>
-      <w:proofErr w:type="spellStart"/>
-      <w:r>
-        <w:t>ASCIIencoding</w:t>
-      </w:r>
-      <w:proofErr w:type="spellEnd"/>
-      <w:r>
-        <w:t xml:space="preserve"> to UTF8Encoding to deal with ASCII chars with bit 7 set high being encoded as ‘?’ instead of the proper character</w:t>
+        <w:t>Changed from ASCIIencoding to UTF8Encoding to deal with ASCII chars with bit 7 set high being encoded as ‘?’ instead of the proper character</w:t>
       </w:r>
     </w:p>
     <w:p/>
@@ -1515,15 +1273,7 @@
     </w:p>
     <w:p>
       <w:r>
-        <w:t xml:space="preserve">Add support for .IMD files. I looked at the .HFE files, but they are stored in </w:t>
-      </w:r>
-      <w:proofErr w:type="gramStart"/>
-      <w:r>
-        <w:t>a</w:t>
-      </w:r>
-      <w:proofErr w:type="gramEnd"/>
-      <w:r>
-        <w:t xml:space="preserve"> MFM encoded format making manipulation much more difficult.</w:t>
+        <w:t>Add support for .IMD files. I looked at the .HFE files, but they are stored in a MFM encoded format making manipulation much more difficult.</w:t>
       </w:r>
     </w:p>
     <w:p>

</xml_diff>